<commit_message>
finish first question of PCA and Decision-Tree
</commit_message>
<xml_diff>
--- a/数据挖掘课程设计/数据挖掘课程设计报告模板.docx
+++ b/数据挖掘课程设计/数据挖掘课程设计报告模板.docx
@@ -1,6 +1,6 @@
 
 <file path=word/document.xml><?xml version="1.0" encoding="utf-8"?>
-<w:document xmlns:wpc="http://schemas.microsoft.com/office/word/2010/wordprocessingCanvas" xmlns:cx="http://schemas.microsoft.com/office/drawing/2014/chartex" xmlns:cx1="http://schemas.microsoft.com/office/drawing/2015/9/8/chartex" xmlns:cx2="http://schemas.microsoft.com/office/drawing/2015/10/21/chartex" xmlns:cx3="http://schemas.microsoft.com/office/drawing/2016/5/9/chartex" xmlns:cx4="http://schemas.microsoft.com/office/drawing/2016/5/10/chartex" xmlns:cx5="http://schemas.microsoft.com/office/drawing/2016/5/11/chartex" xmlns:cx6="http://schemas.microsoft.com/office/drawing/2016/5/12/chartex" xmlns:cx7="http://schemas.microsoft.com/office/drawing/2016/5/13/chartex" xmlns:cx8="http://schemas.microsoft.com/office/drawing/2016/5/14/chartex" xmlns:mc="http://schemas.openxmlformats.org/markup-compatibility/2006" xmlns:aink="http://schemas.microsoft.com/office/drawing/2016/ink" xmlns:am3d="http://schemas.microsoft.com/office/drawing/2017/model3d" xmlns:o="urn:schemas-microsoft-com:office:office" xmlns:r="http://schemas.openxmlformats.org/officeDocument/2006/relationships" xmlns:m="http://schemas.openxmlformats.org/officeDocument/2006/math" xmlns:v="urn:schemas-microsoft-com:vml" xmlns:wp14="http://schemas.microsoft.com/office/word/2010/wordprocessingDrawing" xmlns:wp="http://schemas.openxmlformats.org/drawingml/2006/wordprocessingDrawing" xmlns:w10="urn:schemas-microsoft-com:office:word" xmlns:w="http://schemas.openxmlformats.org/wordprocessingml/2006/main" xmlns:w14="http://schemas.microsoft.com/office/word/2010/wordml" xmlns:w15="http://schemas.microsoft.com/office/word/2012/wordml" xmlns:w16cid="http://schemas.microsoft.com/office/word/2016/wordml/cid" xmlns:w16se="http://schemas.microsoft.com/office/word/2015/wordml/symex" xmlns:wpg="http://schemas.microsoft.com/office/word/2010/wordprocessingGroup" xmlns:wpi="http://schemas.microsoft.com/office/word/2010/wordprocessingInk" xmlns:wne="http://schemas.microsoft.com/office/word/2006/wordml" xmlns:wps="http://schemas.microsoft.com/office/word/2010/wordprocessingShape" mc:Ignorable="w14 w15 w16se w16cid wp14">
+<w:document xmlns:wpc="http://schemas.microsoft.com/office/word/2010/wordprocessingCanvas" xmlns:cx="http://schemas.microsoft.com/office/drawing/2014/chartex" xmlns:cx1="http://schemas.microsoft.com/office/drawing/2015/9/8/chartex" xmlns:cx2="http://schemas.microsoft.com/office/drawing/2015/10/21/chartex" xmlns:cx3="http://schemas.microsoft.com/office/drawing/2016/5/9/chartex" xmlns:cx4="http://schemas.microsoft.com/office/drawing/2016/5/10/chartex" xmlns:cx5="http://schemas.microsoft.com/office/drawing/2016/5/11/chartex" xmlns:cx6="http://schemas.microsoft.com/office/drawing/2016/5/12/chartex" xmlns:cx7="http://schemas.microsoft.com/office/drawing/2016/5/13/chartex" xmlns:cx8="http://schemas.microsoft.com/office/drawing/2016/5/14/chartex" xmlns:mc="http://schemas.openxmlformats.org/markup-compatibility/2006" xmlns:aink="http://schemas.microsoft.com/office/drawing/2016/ink" xmlns:am3d="http://schemas.microsoft.com/office/drawing/2017/model3d" xmlns:o="urn:schemas-microsoft-com:office:office" xmlns:r="http://schemas.openxmlformats.org/officeDocument/2006/relationships" xmlns:m="http://schemas.openxmlformats.org/officeDocument/2006/math" xmlns:v="urn:schemas-microsoft-com:vml" xmlns:wp14="http://schemas.microsoft.com/office/word/2010/wordprocessingDrawing" xmlns:wp="http://schemas.openxmlformats.org/drawingml/2006/wordprocessingDrawing" xmlns:w10="urn:schemas-microsoft-com:office:word" xmlns:w="http://schemas.openxmlformats.org/wordprocessingml/2006/main" xmlns:w14="http://schemas.microsoft.com/office/word/2010/wordml" xmlns:w15="http://schemas.microsoft.com/office/word/2012/wordml" xmlns:w16cex="http://schemas.microsoft.com/office/word/2018/wordml/cex" xmlns:w16cid="http://schemas.microsoft.com/office/word/2016/wordml/cid" xmlns:w16="http://schemas.microsoft.com/office/word/2018/wordml" xmlns:w16sdtdh="http://schemas.microsoft.com/office/word/2020/wordml/sdtdatahash" xmlns:w16se="http://schemas.microsoft.com/office/word/2015/wordml/symex" xmlns:wpg="http://schemas.microsoft.com/office/word/2010/wordprocessingGroup" xmlns:wpi="http://schemas.microsoft.com/office/word/2010/wordprocessingInk" xmlns:wne="http://schemas.microsoft.com/office/word/2006/wordml" xmlns:wps="http://schemas.microsoft.com/office/word/2010/wordprocessingShape" mc:Ignorable="w14 w15 w16se w16cid w16 w16cex w16sdtdh wp14">
   <w:body>
     <w:p>
       <w:pPr>
@@ -11,8 +11,6 @@
           <w:szCs w:val="72"/>
         </w:rPr>
       </w:pPr>
-      <w:bookmarkStart w:id="0" w:name="_GoBack"/>
-      <w:bookmarkEnd w:id="0"/>
     </w:p>
     <w:p>
       <w:pPr>
@@ -487,6 +485,8 @@
               <w:jc w:val="center"/>
               <w:rPr>
                 <w:rFonts w:ascii="宋体" w:hAnsi="宋体"/>
+                <w:b/>
+                <w:bCs/>
                 <w:sz w:val="18"/>
                 <w:szCs w:val="18"/>
               </w:rPr>
@@ -494,6 +494,8 @@
             <w:r>
               <w:rPr>
                 <w:rFonts w:ascii="宋体" w:hAnsi="宋体" w:hint="eastAsia"/>
+                <w:b/>
+                <w:bCs/>
                 <w:sz w:val="18"/>
                 <w:szCs w:val="18"/>
               </w:rPr>
@@ -615,6 +617,8 @@
               <w:jc w:val="center"/>
               <w:rPr>
                 <w:rFonts w:ascii="宋体" w:hAnsi="宋体"/>
+                <w:b/>
+                <w:bCs/>
                 <w:sz w:val="18"/>
                 <w:szCs w:val="18"/>
               </w:rPr>
@@ -622,11 +626,25 @@
             <w:r>
               <w:rPr>
                 <w:rFonts w:ascii="宋体" w:hAnsi="宋体" w:hint="eastAsia"/>
+                <w:b/>
+                <w:bCs/>
                 <w:sz w:val="18"/>
                 <w:szCs w:val="18"/>
               </w:rPr>
-              <w:t>支持向量机</w:t>
+              <w:t>支持</w:t>
             </w:r>
+            <w:proofErr w:type="gramStart"/>
+            <w:r>
+              <w:rPr>
+                <w:rFonts w:ascii="宋体" w:hAnsi="宋体" w:hint="eastAsia"/>
+                <w:b/>
+                <w:bCs/>
+                <w:sz w:val="18"/>
+                <w:szCs w:val="18"/>
+              </w:rPr>
+              <w:t>向量机</w:t>
+            </w:r>
+            <w:proofErr w:type="gramEnd"/>
           </w:p>
         </w:tc>
         <w:tc>
@@ -743,6 +761,8 @@
               <w:jc w:val="center"/>
               <w:rPr>
                 <w:rFonts w:ascii="宋体" w:hAnsi="宋体"/>
+                <w:b/>
+                <w:bCs/>
                 <w:sz w:val="18"/>
                 <w:szCs w:val="18"/>
               </w:rPr>
@@ -750,6 +770,8 @@
             <w:r>
               <w:rPr>
                 <w:rFonts w:ascii="宋体" w:hAnsi="宋体" w:hint="eastAsia"/>
+                <w:b/>
+                <w:bCs/>
                 <w:sz w:val="18"/>
                 <w:szCs w:val="18"/>
               </w:rPr>
@@ -758,6 +780,8 @@
             <w:r>
               <w:rPr>
                 <w:rFonts w:ascii="宋体" w:hAnsi="宋体" w:hint="eastAsia"/>
+                <w:b/>
+                <w:bCs/>
                 <w:sz w:val="18"/>
                 <w:szCs w:val="18"/>
               </w:rPr>
@@ -898,6 +922,7 @@
               </w:rPr>
               <w:t>(</w:t>
             </w:r>
+            <w:proofErr w:type="gramStart"/>
             <w:r>
               <w:rPr>
                 <w:rFonts w:ascii="宋体" w:hAnsi="宋体" w:hint="eastAsia"/>
@@ -914,6 +939,7 @@
               </w:rPr>
               <w:t>选三</w:t>
             </w:r>
+            <w:proofErr w:type="gramEnd"/>
             <w:r>
               <w:rPr>
                 <w:rFonts w:ascii="宋体" w:hAnsi="宋体" w:hint="eastAsia"/>
@@ -935,6 +961,8 @@
               <w:jc w:val="center"/>
               <w:rPr>
                 <w:rFonts w:ascii="宋体" w:hAnsi="宋体"/>
+                <w:b/>
+                <w:bCs/>
                 <w:sz w:val="18"/>
                 <w:szCs w:val="18"/>
               </w:rPr>
@@ -942,6 +970,8 @@
             <w:r>
               <w:rPr>
                 <w:rFonts w:ascii="宋体" w:hAnsi="宋体" w:hint="eastAsia"/>
+                <w:b/>
+                <w:bCs/>
                 <w:sz w:val="18"/>
                 <w:szCs w:val="18"/>
               </w:rPr>
@@ -1205,6 +1235,8 @@
               <w:jc w:val="center"/>
               <w:rPr>
                 <w:rFonts w:ascii="宋体" w:hAnsi="宋体"/>
+                <w:b/>
+                <w:bCs/>
                 <w:sz w:val="18"/>
                 <w:szCs w:val="18"/>
               </w:rPr>
@@ -1212,6 +1244,8 @@
             <w:r>
               <w:rPr>
                 <w:rFonts w:ascii="宋体" w:hAnsi="宋体" w:hint="eastAsia"/>
+                <w:b/>
+                <w:bCs/>
                 <w:sz w:val="18"/>
                 <w:szCs w:val="18"/>
               </w:rPr>
@@ -1586,6 +1620,8 @@
               <w:jc w:val="center"/>
               <w:rPr>
                 <w:rFonts w:ascii="宋体" w:hAnsi="宋体"/>
+                <w:b/>
+                <w:bCs/>
                 <w:sz w:val="18"/>
                 <w:szCs w:val="18"/>
               </w:rPr>
@@ -1593,6 +1629,8 @@
             <w:r>
               <w:rPr>
                 <w:rFonts w:ascii="宋体" w:hAnsi="宋体" w:hint="eastAsia"/>
+                <w:b/>
+                <w:bCs/>
                 <w:sz w:val="18"/>
                 <w:szCs w:val="18"/>
               </w:rPr>
@@ -1601,6 +1639,8 @@
             <w:r>
               <w:rPr>
                 <w:rFonts w:ascii="宋体" w:hAnsi="宋体" w:hint="eastAsia"/>
+                <w:b/>
+                <w:bCs/>
                 <w:sz w:val="18"/>
                 <w:szCs w:val="18"/>
               </w:rPr>
@@ -2156,16 +2196,14 @@
       <w:pPr>
         <w:rPr>
           <w:b/>
-          <w:sz w:val="32"/>
-          <w:szCs w:val="32"/>
+          <w:szCs w:val="21"/>
         </w:rPr>
       </w:pPr>
       <w:r>
         <w:rPr>
           <w:rFonts w:hint="eastAsia"/>
           <w:b/>
-          <w:sz w:val="32"/>
-          <w:szCs w:val="32"/>
+          <w:szCs w:val="21"/>
         </w:rPr>
         <w:lastRenderedPageBreak/>
         <w:t>课程设计</w:t>
@@ -2174,8 +2212,7 @@
         <w:rPr>
           <w:rFonts w:hint="eastAsia"/>
           <w:b/>
-          <w:sz w:val="32"/>
-          <w:szCs w:val="32"/>
+          <w:szCs w:val="21"/>
         </w:rPr>
         <w:t>报告要求</w:t>
       </w:r>
@@ -2183,8 +2220,7 @@
         <w:rPr>
           <w:rFonts w:hint="eastAsia"/>
           <w:b/>
-          <w:sz w:val="32"/>
-          <w:szCs w:val="32"/>
+          <w:szCs w:val="21"/>
         </w:rPr>
         <w:t>：</w:t>
       </w:r>
@@ -2192,15 +2228,13 @@
     <w:p>
       <w:pPr>
         <w:rPr>
-          <w:sz w:val="32"/>
-          <w:szCs w:val="32"/>
+          <w:szCs w:val="21"/>
         </w:rPr>
       </w:pPr>
       <w:r>
         <w:rPr>
           <w:rFonts w:hint="eastAsia"/>
-          <w:sz w:val="32"/>
-          <w:szCs w:val="32"/>
+          <w:szCs w:val="21"/>
         </w:rPr>
         <w:t xml:space="preserve">1. </w:t>
       </w:r>
@@ -2208,40 +2242,28 @@
         <w:rPr>
           <w:rFonts w:hint="eastAsia"/>
           <w:b/>
-          <w:sz w:val="32"/>
-          <w:szCs w:val="32"/>
+          <w:szCs w:val="21"/>
         </w:rPr>
         <w:t>书写格式</w:t>
       </w:r>
       <w:r>
         <w:rPr>
           <w:rFonts w:hint="eastAsia"/>
-          <w:sz w:val="32"/>
-          <w:szCs w:val="32"/>
-        </w:rPr>
-        <w:t>：</w:t>
-      </w:r>
+          <w:szCs w:val="21"/>
+        </w:rPr>
+        <w:t>：标题采用“宋体小四号”，正文使用“宋体五号”，打印页码，页眉页脚使用第3页参考格式。</w:t>
+      </w:r>
+    </w:p>
+    <w:p>
+      <w:pPr>
+        <w:rPr>
+          <w:szCs w:val="21"/>
+        </w:rPr>
+      </w:pPr>
       <w:r>
         <w:rPr>
           <w:rFonts w:hint="eastAsia"/>
-          <w:sz w:val="32"/>
-          <w:szCs w:val="32"/>
-        </w:rPr>
-        <w:t>标题采用“宋体小四号”，正文使用“宋体五号”，打印页码，页眉页脚使用第3页参考格式。</w:t>
-      </w:r>
-    </w:p>
-    <w:p>
-      <w:pPr>
-        <w:rPr>
-          <w:sz w:val="32"/>
-          <w:szCs w:val="32"/>
-        </w:rPr>
-      </w:pPr>
-      <w:r>
-        <w:rPr>
-          <w:rFonts w:hint="eastAsia"/>
-          <w:sz w:val="32"/>
-          <w:szCs w:val="32"/>
+          <w:szCs w:val="21"/>
         </w:rPr>
         <w:t xml:space="preserve">2. </w:t>
       </w:r>
@@ -2249,32 +2271,28 @@
         <w:rPr>
           <w:rFonts w:hint="eastAsia"/>
           <w:b/>
-          <w:sz w:val="32"/>
-          <w:szCs w:val="32"/>
+          <w:szCs w:val="21"/>
         </w:rPr>
         <w:t>内容</w:t>
       </w:r>
       <w:r>
         <w:rPr>
           <w:rFonts w:hint="eastAsia"/>
-          <w:sz w:val="32"/>
-          <w:szCs w:val="32"/>
+          <w:szCs w:val="21"/>
         </w:rPr>
         <w:t>: 每个实验不要超过</w:t>
       </w:r>
       <w:r>
         <w:rPr>
           <w:rFonts w:hint="eastAsia"/>
-          <w:sz w:val="32"/>
-          <w:szCs w:val="32"/>
+          <w:szCs w:val="21"/>
         </w:rPr>
         <w:t>5</w:t>
       </w:r>
       <w:r>
         <w:rPr>
           <w:rFonts w:hint="eastAsia"/>
-          <w:sz w:val="32"/>
-          <w:szCs w:val="32"/>
+          <w:szCs w:val="21"/>
         </w:rPr>
         <w:t>页，最后一页总结，正反面打印。一份实验报告不要超过15张纸（即30页）。</w:t>
       </w:r>
@@ -2282,15 +2300,13 @@
     <w:p>
       <w:pPr>
         <w:rPr>
-          <w:sz w:val="32"/>
-          <w:szCs w:val="32"/>
+          <w:szCs w:val="21"/>
         </w:rPr>
       </w:pPr>
       <w:r>
         <w:rPr>
           <w:rFonts w:hint="eastAsia"/>
-          <w:sz w:val="32"/>
-          <w:szCs w:val="32"/>
+          <w:szCs w:val="21"/>
         </w:rPr>
         <w:t xml:space="preserve">3. </w:t>
       </w:r>
@@ -2298,48 +2314,51 @@
         <w:rPr>
           <w:rFonts w:hint="eastAsia"/>
           <w:b/>
-          <w:sz w:val="32"/>
-          <w:szCs w:val="32"/>
+          <w:szCs w:val="21"/>
         </w:rPr>
         <w:t>装订和打印</w:t>
       </w:r>
       <w:r>
         <w:rPr>
           <w:rFonts w:hint="eastAsia"/>
-          <w:sz w:val="32"/>
-          <w:szCs w:val="32"/>
-        </w:rPr>
-        <w:t>：封面为第一页，无需打印封底。按照上面的格式采用A4纸打印。装订时：订书钉在报告左边沿装订三个，上中下各一个（对齐）。</w:t>
-      </w:r>
+          <w:szCs w:val="21"/>
+        </w:rPr>
+        <w:t>：封面为第一页，无需打印封底。按照上面的格式采用A4纸打印。装订时：订书钉在报告左边沿装订三个，上</w:t>
+      </w:r>
+      <w:proofErr w:type="gramStart"/>
       <w:r>
         <w:rPr>
           <w:rFonts w:hint="eastAsia"/>
-          <w:sz w:val="32"/>
-          <w:szCs w:val="32"/>
-        </w:rPr>
-        <w:t>电子版以学号姓名命名</w:t>
-      </w:r>
+          <w:szCs w:val="21"/>
+        </w:rPr>
+        <w:t>中下各</w:t>
+      </w:r>
+      <w:proofErr w:type="gramEnd"/>
       <w:r>
         <w:rPr>
           <w:rFonts w:hint="eastAsia"/>
-          <w:sz w:val="32"/>
-          <w:szCs w:val="32"/>
-        </w:rPr>
-        <w:t>。</w:t>
-      </w:r>
-    </w:p>
-    <w:p>
-      <w:pPr>
-        <w:rPr>
-          <w:sz w:val="32"/>
-          <w:szCs w:val="32"/>
-        </w:rPr>
-      </w:pPr>
+          <w:szCs w:val="21"/>
+        </w:rPr>
+        <w:t>一个（对齐）。</w:t>
+      </w:r>
       <w:r>
         <w:rPr>
           <w:rFonts w:hint="eastAsia"/>
-          <w:sz w:val="32"/>
-          <w:szCs w:val="32"/>
+          <w:szCs w:val="21"/>
+        </w:rPr>
+        <w:t>电子版以学号姓名命名。</w:t>
+      </w:r>
+    </w:p>
+    <w:p>
+      <w:pPr>
+        <w:rPr>
+          <w:szCs w:val="21"/>
+        </w:rPr>
+      </w:pPr>
+      <w:r>
+        <w:rPr>
+          <w:rFonts w:hint="eastAsia"/>
+          <w:szCs w:val="21"/>
         </w:rPr>
         <w:t>4．</w:t>
       </w:r>
@@ -2347,8 +2366,7 @@
         <w:rPr>
           <w:rFonts w:hint="eastAsia"/>
           <w:b/>
-          <w:sz w:val="32"/>
-          <w:szCs w:val="32"/>
+          <w:szCs w:val="21"/>
         </w:rPr>
         <w:t>交</w:t>
       </w:r>
@@ -2356,8 +2374,7 @@
         <w:rPr>
           <w:rFonts w:hint="eastAsia"/>
           <w:b/>
-          <w:sz w:val="32"/>
-          <w:szCs w:val="32"/>
+          <w:szCs w:val="21"/>
         </w:rPr>
         <w:t>课程设计</w:t>
       </w:r>
@@ -2365,94 +2382,82 @@
         <w:rPr>
           <w:rFonts w:hint="eastAsia"/>
           <w:b/>
-          <w:sz w:val="32"/>
-          <w:szCs w:val="32"/>
+          <w:szCs w:val="21"/>
         </w:rPr>
         <w:t>报告：一人一份</w:t>
       </w:r>
       <w:r>
         <w:rPr>
           <w:rFonts w:hint="eastAsia"/>
-          <w:sz w:val="32"/>
-          <w:szCs w:val="32"/>
+          <w:szCs w:val="21"/>
         </w:rPr>
         <w:t>。</w:t>
       </w:r>
       <w:r>
         <w:rPr>
           <w:rFonts w:hint="eastAsia"/>
-          <w:sz w:val="32"/>
-          <w:szCs w:val="32"/>
+          <w:szCs w:val="21"/>
         </w:rPr>
         <w:t>7月1</w:t>
       </w:r>
       <w:r>
         <w:rPr>
-          <w:sz w:val="32"/>
-          <w:szCs w:val="32"/>
+          <w:szCs w:val="21"/>
         </w:rPr>
         <w:t>0</w:t>
       </w:r>
       <w:r>
         <w:rPr>
           <w:rFonts w:hint="eastAsia"/>
-          <w:sz w:val="32"/>
-          <w:szCs w:val="32"/>
+          <w:szCs w:val="21"/>
         </w:rPr>
         <w:t>日前</w:t>
       </w:r>
       <w:r>
         <w:rPr>
           <w:rFonts w:hint="eastAsia"/>
-          <w:sz w:val="32"/>
-          <w:szCs w:val="32"/>
+          <w:szCs w:val="21"/>
         </w:rPr>
         <w:t>先交至班长或学习委员处，</w:t>
       </w:r>
       <w:r>
         <w:rPr>
           <w:rFonts w:hint="eastAsia"/>
-          <w:sz w:val="32"/>
-          <w:szCs w:val="32"/>
+          <w:szCs w:val="21"/>
         </w:rPr>
         <w:t>纸质版</w:t>
       </w:r>
       <w:r>
         <w:rPr>
           <w:rFonts w:hint="eastAsia"/>
-          <w:sz w:val="32"/>
-          <w:szCs w:val="32"/>
+          <w:szCs w:val="21"/>
         </w:rPr>
         <w:t>收齐交至东</w:t>
       </w:r>
       <w:r>
         <w:rPr>
-          <w:sz w:val="32"/>
-          <w:szCs w:val="32"/>
+          <w:szCs w:val="21"/>
         </w:rPr>
         <w:t>8206</w:t>
       </w:r>
       <w:r>
         <w:rPr>
           <w:rFonts w:hint="eastAsia"/>
-          <w:sz w:val="32"/>
-          <w:szCs w:val="32"/>
+          <w:szCs w:val="21"/>
         </w:rPr>
         <w:t>办公室</w:t>
       </w:r>
       <w:r>
         <w:rPr>
           <w:rFonts w:hint="eastAsia"/>
-          <w:sz w:val="32"/>
-          <w:szCs w:val="32"/>
+          <w:szCs w:val="21"/>
         </w:rPr>
         <w:t>，电子版以班级为单位拷贝给曾山老师</w:t>
       </w:r>
       <w:r>
         <w:rPr>
           <w:rFonts w:hint="eastAsia"/>
-          <w:sz w:val="32"/>
-          <w:szCs w:val="32"/>
+          <w:szCs w:val="21"/>
         </w:rPr>
         <w:t>。</w:t>
       </w:r>
@@ -2732,11 +2737,19 @@
         </w:rPr>
         <w:t>C</w:t>
       </w:r>
-      <w:r>
-        <w:rPr>
-          <w:rFonts w:ascii="Times New Roman" w:eastAsia="宋体" w:hAnsi="Times New Roman" w:cs="Times New Roman"/>
-        </w:rPr>
-        <w:t>个比较合适的样本作为初始聚类中心。</w:t>
+      <w:proofErr w:type="gramStart"/>
+      <w:r>
+        <w:rPr>
+          <w:rFonts w:ascii="Times New Roman" w:eastAsia="宋体" w:hAnsi="Times New Roman" w:cs="Times New Roman"/>
+        </w:rPr>
+        <w:t>个</w:t>
+      </w:r>
+      <w:proofErr w:type="gramEnd"/>
+      <w:r>
+        <w:rPr>
+          <w:rFonts w:ascii="Times New Roman" w:eastAsia="宋体" w:hAnsi="Times New Roman" w:cs="Times New Roman"/>
+        </w:rPr>
+        <w:t>比较合适的样本作为初始聚类中心。</w:t>
       </w:r>
     </w:p>
     <w:p>
@@ -2764,11 +2777,19 @@
         </w:rPr>
         <w:t>C</w:t>
       </w:r>
-      <w:r>
-        <w:rPr>
-          <w:rFonts w:ascii="Times New Roman" w:eastAsia="宋体" w:hAnsi="Times New Roman" w:cs="Times New Roman"/>
-        </w:rPr>
-        <w:t>个样本作为初始聚类中心。</w:t>
+      <w:proofErr w:type="gramStart"/>
+      <w:r>
+        <w:rPr>
+          <w:rFonts w:ascii="Times New Roman" w:eastAsia="宋体" w:hAnsi="Times New Roman" w:cs="Times New Roman"/>
+        </w:rPr>
+        <w:t>个</w:t>
+      </w:r>
+      <w:proofErr w:type="gramEnd"/>
+      <w:r>
+        <w:rPr>
+          <w:rFonts w:ascii="Times New Roman" w:eastAsia="宋体" w:hAnsi="Times New Roman" w:cs="Times New Roman"/>
+        </w:rPr>
+        <w:t>样本作为初始聚类中心。</w:t>
       </w:r>
     </w:p>
     <w:p>
@@ -2860,7 +2881,35 @@
         <w:rPr>
           <w:rFonts w:ascii="Times New Roman" w:eastAsia="宋体" w:hAnsi="Times New Roman" w:cs="Times New Roman"/>
         </w:rPr>
-        <w:t>、取一样本，将其归入与其最近的聚类中心的那一类中，重新计算样本均值，更新聚类中心。然后取下一样本，重复操作，直至所有样本归入相应类中。</w:t>
+        <w:t>、取</w:t>
+      </w:r>
+      <w:proofErr w:type="gramStart"/>
+      <w:r>
+        <w:rPr>
+          <w:rFonts w:ascii="Times New Roman" w:eastAsia="宋体" w:hAnsi="Times New Roman" w:cs="Times New Roman"/>
+        </w:rPr>
+        <w:t>一</w:t>
+      </w:r>
+      <w:proofErr w:type="gramEnd"/>
+      <w:r>
+        <w:rPr>
+          <w:rFonts w:ascii="Times New Roman" w:eastAsia="宋体" w:hAnsi="Times New Roman" w:cs="Times New Roman"/>
+        </w:rPr>
+        <w:t>样本，将其归入与其最近的聚类中心的那一类中，重新计算样本均值，更新聚类中心。然后取下</w:t>
+      </w:r>
+      <w:proofErr w:type="gramStart"/>
+      <w:r>
+        <w:rPr>
+          <w:rFonts w:ascii="Times New Roman" w:eastAsia="宋体" w:hAnsi="Times New Roman" w:cs="Times New Roman"/>
+        </w:rPr>
+        <w:t>一</w:t>
+      </w:r>
+      <w:proofErr w:type="gramEnd"/>
+      <w:r>
+        <w:rPr>
+          <w:rFonts w:ascii="Times New Roman" w:eastAsia="宋体" w:hAnsi="Times New Roman" w:cs="Times New Roman"/>
+        </w:rPr>
+        <w:t>样本，重复操作，直至所有样本归入相应类中。</w:t>
       </w:r>
     </w:p>
     <w:p>
@@ -2979,10 +3028,10 @@
             <v:path o:extrusionok="f" gradientshapeok="t" o:connecttype="rect"/>
             <o:lock v:ext="edit" aspectratio="t"/>
           </v:shapetype>
-          <v:shape id="_x0000_i1025" type="#_x0000_t75" style="width:97.05pt;height:36.3pt;mso-position-horizontal-relative:page;mso-position-vertical-relative:page" o:ole="">
+          <v:shape id="_x0000_i1025" type="#_x0000_t75" style="width:97.05pt;height:36.2pt;mso-position-horizontal-relative:page;mso-position-vertical-relative:page" o:ole="">
             <v:imagedata r:id="rId7" o:title=""/>
           </v:shape>
-          <o:OLEObject Type="Embed" ProgID="Equation.3" ShapeID="_x0000_i1025" DrawAspect="Content" ObjectID="_1686679044" r:id="rId8">
+          <o:OLEObject Type="Embed" ProgID="Equation.3" ShapeID="_x0000_i1025" DrawAspect="Content" ObjectID="_1687112319" r:id="rId8">
             <o:FieldCodes>\* MERGEFORMAT</o:FieldCodes>
           </o:OLEObject>
         </w:object>
@@ -3020,10 +3069,10 @@
           <w:position w:val="-32"/>
         </w:rPr>
         <w:object w:dxaOrig="1303" w:dyaOrig="701" w14:anchorId="658153A4">
-          <v:shape id="_x0000_i1026" type="#_x0000_t75" style="width:65.1pt;height:35.05pt;mso-position-horizontal-relative:page;mso-position-vertical-relative:page" o:ole="">
+          <v:shape id="_x0000_i1026" type="#_x0000_t75" style="width:65.05pt;height:35.05pt;mso-position-horizontal-relative:page;mso-position-vertical-relative:page" o:ole="">
             <v:imagedata r:id="rId9" o:title=""/>
           </v:shape>
-          <o:OLEObject Type="Embed" ProgID="Equation.3" ShapeID="_x0000_i1026" DrawAspect="Content" ObjectID="_1686679045" r:id="rId10">
+          <o:OLEObject Type="Embed" ProgID="Equation.3" ShapeID="_x0000_i1026" DrawAspect="Content" ObjectID="_1687112320" r:id="rId10">
             <o:FieldCodes>\* MERGEFORMAT</o:FieldCodes>
           </o:OLEObject>
         </w:object>
@@ -3053,7 +3102,21 @@
         <w:rPr>
           <w:rFonts w:ascii="Times New Roman" w:eastAsia="宋体" w:hAnsi="Times New Roman" w:cs="Times New Roman"/>
         </w:rPr>
-        <w:t>单样本改进：每调整一个样本的类别就重新计算一次聚类的中心</w:t>
+        <w:t>单样本改进：</w:t>
+      </w:r>
+      <w:proofErr w:type="gramStart"/>
+      <w:r>
+        <w:rPr>
+          <w:rFonts w:ascii="Times New Roman" w:eastAsia="宋体" w:hAnsi="Times New Roman" w:cs="Times New Roman"/>
+        </w:rPr>
+        <w:t>每调整</w:t>
+      </w:r>
+      <w:proofErr w:type="gramEnd"/>
+      <w:r>
+        <w:rPr>
+          <w:rFonts w:ascii="Times New Roman" w:eastAsia="宋体" w:hAnsi="Times New Roman" w:cs="Times New Roman"/>
+        </w:rPr>
+        <w:t>一个样本的类别就重新计算一次聚类的中心</w:t>
       </w:r>
     </w:p>
     <w:p>
@@ -3081,10 +3144,10 @@
           <w:position w:val="-20"/>
         </w:rPr>
         <w:object w:dxaOrig="3820" w:dyaOrig="540" w14:anchorId="2D729684">
-          <v:shape id="_x0000_i1027" type="#_x0000_t75" style="width:190.95pt;height:27.55pt;mso-position-horizontal-relative:page;mso-position-vertical-relative:page" o:ole="">
+          <v:shape id="_x0000_i1027" type="#_x0000_t75" style="width:190.95pt;height:27.7pt;mso-position-horizontal-relative:page;mso-position-vertical-relative:page" o:ole="">
             <v:imagedata r:id="rId11" o:title=""/>
           </v:shape>
-          <o:OLEObject Type="Embed" ProgID="Equation.3" ShapeID="_x0000_i1027" DrawAspect="Content" ObjectID="_1686679046" r:id="rId12">
+          <o:OLEObject Type="Embed" ProgID="Equation.3" ShapeID="_x0000_i1027" DrawAspect="Content" ObjectID="_1687112321" r:id="rId12">
             <o:FieldCodes>\* MERGEFORMAT</o:FieldCodes>
           </o:OLEObject>
         </w:object>
@@ -3112,10 +3175,10 @@
           <w:position w:val="-10"/>
         </w:rPr>
         <w:object w:dxaOrig="1180" w:dyaOrig="320" w14:anchorId="36CD62E5">
-          <v:shape id="_x0000_i1028" type="#_x0000_t75" style="width:58.85pt;height:16.3pt" o:ole="">
+          <v:shape id="_x0000_i1028" type="#_x0000_t75" style="width:58.9pt;height:16.15pt" o:ole="">
             <v:imagedata r:id="rId13" o:title=""/>
           </v:shape>
-          <o:OLEObject Type="Embed" ProgID="Equation.DSMT4" ShapeID="_x0000_i1028" DrawAspect="Content" ObjectID="_1686679047" r:id="rId14"/>
+          <o:OLEObject Type="Embed" ProgID="Equation.DSMT4" ShapeID="_x0000_i1028" DrawAspect="Content" ObjectID="_1687112322" r:id="rId14"/>
         </w:object>
       </w:r>
       <w:r>
@@ -3280,10 +3343,10 @@
           <w:szCs w:val="21"/>
         </w:rPr>
         <w:object w:dxaOrig="481" w:dyaOrig="361" w14:anchorId="20051AED">
-          <v:shape id="_x0000_i1029" type="#_x0000_t75" style="width:23.8pt;height:18.15pt;mso-position-horizontal-relative:page;mso-position-vertical-relative:page" o:ole="">
+          <v:shape id="_x0000_i1029" type="#_x0000_t75" style="width:23.85pt;height:18.1pt;mso-position-horizontal-relative:page;mso-position-vertical-relative:page" o:ole="">
             <v:imagedata r:id="rId15" o:title=""/>
           </v:shape>
-          <o:OLEObject Type="Embed" ProgID="Equation.3" ShapeID="_x0000_i1029" DrawAspect="Content" ObjectID="_1686679048" r:id="rId16">
+          <o:OLEObject Type="Embed" ProgID="Equation.3" ShapeID="_x0000_i1029" DrawAspect="Content" ObjectID="_1687112323" r:id="rId16">
             <o:FieldCodes>\* MERGEFORMAT</o:FieldCodes>
           </o:OLEObject>
         </w:object>
@@ -3302,10 +3365,10 @@
           <w:szCs w:val="21"/>
         </w:rPr>
         <w:object w:dxaOrig="621" w:dyaOrig="280" w14:anchorId="7EE6A8D2">
-          <v:shape id="_x0000_i1030" type="#_x0000_t75" style="width:30.7pt;height:13.75pt;mso-position-horizontal-relative:page;mso-position-vertical-relative:page" o:ole="">
+          <v:shape id="_x0000_i1030" type="#_x0000_t75" style="width:30.8pt;height:13.85pt;mso-position-horizontal-relative:page;mso-position-vertical-relative:page" o:ole="">
             <v:imagedata r:id="rId17" o:title=""/>
           </v:shape>
-          <o:OLEObject Type="Embed" ProgID="Equation.3" ShapeID="_x0000_i1030" DrawAspect="Content" ObjectID="_1686679049" r:id="rId18">
+          <o:OLEObject Type="Embed" ProgID="Equation.3" ShapeID="_x0000_i1030" DrawAspect="Content" ObjectID="_1687112324" r:id="rId18">
             <o:FieldCodes>\* MERGEFORMAT</o:FieldCodes>
           </o:OLEObject>
         </w:object>
@@ -3346,10 +3409,10 @@
           <w:szCs w:val="21"/>
         </w:rPr>
         <w:object w:dxaOrig="1663" w:dyaOrig="361" w14:anchorId="71E77F5D">
-          <v:shape id="_x0000_i1031" type="#_x0000_t75" style="width:83.25pt;height:18.15pt;mso-position-horizontal-relative:page;mso-position-vertical-relative:page" o:ole="">
+          <v:shape id="_x0000_i1031" type="#_x0000_t75" style="width:83.15pt;height:18.1pt;mso-position-horizontal-relative:page;mso-position-vertical-relative:page" o:ole="">
             <v:imagedata r:id="rId19" o:title=""/>
           </v:shape>
-          <o:OLEObject Type="Embed" ProgID="Equation.3" ShapeID="_x0000_i1031" DrawAspect="Content" ObjectID="_1686679050" r:id="rId20">
+          <o:OLEObject Type="Embed" ProgID="Equation.3" ShapeID="_x0000_i1031" DrawAspect="Content" ObjectID="_1687112325" r:id="rId20">
             <o:FieldCodes>\* MERGEFORMAT</o:FieldCodes>
           </o:OLEObject>
         </w:object>
@@ -3390,10 +3453,10 @@
           <w:szCs w:val="21"/>
         </w:rPr>
         <w:object w:dxaOrig="4099" w:dyaOrig="600" w14:anchorId="590E1562">
-          <v:shape id="_x0000_i1032" type="#_x0000_t75" style="width:197.85pt;height:27.55pt" o:ole="">
+          <v:shape id="_x0000_i1032" type="#_x0000_t75" style="width:197.9pt;height:27.7pt" o:ole="">
             <v:imagedata r:id="rId21" o:title=""/>
           </v:shape>
-          <o:OLEObject Type="Embed" ProgID="Equation.DSMT4" ShapeID="_x0000_i1032" DrawAspect="Content" ObjectID="_1686679051" r:id="rId22">
+          <o:OLEObject Type="Embed" ProgID="Equation.DSMT4" ShapeID="_x0000_i1032" DrawAspect="Content" ObjectID="_1687112326" r:id="rId22">
             <o:FieldCodes>\* MERGEFORMAT</o:FieldCodes>
           </o:OLEObject>
         </w:object>
@@ -3433,10 +3496,10 @@
           <w:szCs w:val="21"/>
         </w:rPr>
         <w:object w:dxaOrig="2500" w:dyaOrig="320" w14:anchorId="6F28860F">
-          <v:shape id="_x0000_i1033" type="#_x0000_t75" style="width:125.2pt;height:16.3pt" o:ole="">
+          <v:shape id="_x0000_i1033" type="#_x0000_t75" style="width:125.15pt;height:16.15pt" o:ole="">
             <v:imagedata r:id="rId23" o:title=""/>
           </v:shape>
-          <o:OLEObject Type="Embed" ProgID="Equation.DSMT4" ShapeID="_x0000_i1033" DrawAspect="Content" ObjectID="_1686679052" r:id="rId24"/>
+          <o:OLEObject Type="Embed" ProgID="Equation.DSMT4" ShapeID="_x0000_i1033" DrawAspect="Content" ObjectID="_1687112327" r:id="rId24"/>
         </w:object>
       </w:r>
       <w:r>
@@ -3475,10 +3538,10 @@
           <w:szCs w:val="21"/>
         </w:rPr>
         <w:object w:dxaOrig="2485" w:dyaOrig="1323" w14:anchorId="0C574186">
-          <v:shape id="_x0000_i1034" type="#_x0000_t75" style="width:123.95pt;height:65.75pt;mso-position-horizontal-relative:page;mso-position-vertical-relative:page" o:ole="">
+          <v:shape id="_x0000_i1034" type="#_x0000_t75" style="width:124pt;height:65.85pt;mso-position-horizontal-relative:page;mso-position-vertical-relative:page" o:ole="">
             <v:imagedata r:id="rId25" o:title=""/>
           </v:shape>
-          <o:OLEObject Type="Embed" ProgID="Equation.3" ShapeID="_x0000_i1034" DrawAspect="Content" ObjectID="_1686679053" r:id="rId26">
+          <o:OLEObject Type="Embed" ProgID="Equation.3" ShapeID="_x0000_i1034" DrawAspect="Content" ObjectID="_1687112328" r:id="rId26">
             <o:FieldCodes>\* MERGEFORMAT</o:FieldCodes>
           </o:OLEObject>
         </w:object>
@@ -3519,10 +3582,10 @@
           <w:szCs w:val="21"/>
         </w:rPr>
         <w:object w:dxaOrig="2465" w:dyaOrig="681" w14:anchorId="0A795AE5">
-          <v:shape id="_x0000_i1035" type="#_x0000_t75" style="width:123.35pt;height:34.45pt;mso-position-horizontal-relative:page;mso-position-vertical-relative:page" o:ole="">
+          <v:shape id="_x0000_i1035" type="#_x0000_t75" style="width:123.2pt;height:34.25pt;mso-position-horizontal-relative:page;mso-position-vertical-relative:page" o:ole="">
             <v:imagedata r:id="rId27" o:title=""/>
           </v:shape>
-          <o:OLEObject Type="Embed" ProgID="Equation.3" ShapeID="_x0000_i1035" DrawAspect="Content" ObjectID="_1686679054" r:id="rId28">
+          <o:OLEObject Type="Embed" ProgID="Equation.3" ShapeID="_x0000_i1035" DrawAspect="Content" ObjectID="_1687112329" r:id="rId28">
             <o:FieldCodes>\* MERGEFORMAT</o:FieldCodes>
           </o:OLEObject>
         </w:object>
@@ -3541,10 +3604,10 @@
           <w:szCs w:val="21"/>
         </w:rPr>
         <w:object w:dxaOrig="842" w:dyaOrig="361" w14:anchorId="6CA0B2EB">
-          <v:shape id="_x0000_i1036" type="#_x0000_t75" style="width:41.95pt;height:18.15pt;mso-position-horizontal-relative:page;mso-position-vertical-relative:page" o:ole="">
+          <v:shape id="_x0000_i1036" type="#_x0000_t75" style="width:41.95pt;height:18.1pt;mso-position-horizontal-relative:page;mso-position-vertical-relative:page" o:ole="">
             <v:imagedata r:id="rId29" o:title=""/>
           </v:shape>
-          <o:OLEObject Type="Embed" ProgID="Equation.3" ShapeID="_x0000_i1036" DrawAspect="Content" ObjectID="_1686679055" r:id="rId30">
+          <o:OLEObject Type="Embed" ProgID="Equation.3" ShapeID="_x0000_i1036" DrawAspect="Content" ObjectID="_1687112330" r:id="rId30">
             <o:FieldCodes>\* MERGEFORMAT</o:FieldCodes>
           </o:OLEObject>
         </w:object>
@@ -3619,6 +3682,7 @@
           <w:sz w:val="24"/>
         </w:rPr>
       </w:pPr>
+      <w:proofErr w:type="spellStart"/>
       <w:r>
         <w:rPr>
           <w:rFonts w:ascii="Courier New" w:hAnsi="Courier New" w:cs="Courier New"/>
@@ -3629,6 +3693,7 @@
         </w:rPr>
         <w:t>clc</w:t>
       </w:r>
+      <w:proofErr w:type="spellEnd"/>
     </w:p>
     <w:p>
       <w:pPr>
@@ -3696,7 +3761,29 @@
           <w:sz w:val="20"/>
           <w:szCs w:val="20"/>
         </w:rPr>
-        <w:t>RGB= imread (</w:t>
+        <w:t xml:space="preserve">RGB= </w:t>
+      </w:r>
+      <w:proofErr w:type="spellStart"/>
+      <w:r>
+        <w:rPr>
+          <w:rFonts w:ascii="Courier New" w:hAnsi="Courier New" w:cs="Courier New"/>
+          <w:color w:val="000000"/>
+          <w:kern w:val="0"/>
+          <w:sz w:val="20"/>
+          <w:szCs w:val="20"/>
+        </w:rPr>
+        <w:t>imread</w:t>
+      </w:r>
+      <w:proofErr w:type="spellEnd"/>
+      <w:r>
+        <w:rPr>
+          <w:rFonts w:ascii="Courier New" w:hAnsi="Courier New" w:cs="Courier New"/>
+          <w:color w:val="000000"/>
+          <w:kern w:val="0"/>
+          <w:sz w:val="20"/>
+          <w:szCs w:val="20"/>
+        </w:rPr>
+        <w:t xml:space="preserve"> (</w:t>
       </w:r>
       <w:r>
         <w:rPr>
@@ -3731,15 +3818,49 @@
           <w:sz w:val="24"/>
         </w:rPr>
       </w:pPr>
-      <w:r>
-        <w:rPr>
-          <w:rFonts w:ascii="Courier New" w:hAnsi="Courier New" w:cs="Courier New"/>
-          <w:color w:val="000000"/>
-          <w:kern w:val="0"/>
-          <w:sz w:val="20"/>
-          <w:szCs w:val="20"/>
-        </w:rPr>
-        <w:t>img=rgb2gray(RGB);</w:t>
+      <w:proofErr w:type="spellStart"/>
+      <w:r>
+        <w:rPr>
+          <w:rFonts w:ascii="Courier New" w:hAnsi="Courier New" w:cs="Courier New"/>
+          <w:color w:val="000000"/>
+          <w:kern w:val="0"/>
+          <w:sz w:val="20"/>
+          <w:szCs w:val="20"/>
+        </w:rPr>
+        <w:t>img</w:t>
+      </w:r>
+      <w:proofErr w:type="spellEnd"/>
+      <w:r>
+        <w:rPr>
+          <w:rFonts w:ascii="Courier New" w:hAnsi="Courier New" w:cs="Courier New"/>
+          <w:color w:val="000000"/>
+          <w:kern w:val="0"/>
+          <w:sz w:val="20"/>
+          <w:szCs w:val="20"/>
+        </w:rPr>
+        <w:t>=rgb2</w:t>
+      </w:r>
+      <w:proofErr w:type="gramStart"/>
+      <w:r>
+        <w:rPr>
+          <w:rFonts w:ascii="Courier New" w:hAnsi="Courier New" w:cs="Courier New"/>
+          <w:color w:val="000000"/>
+          <w:kern w:val="0"/>
+          <w:sz w:val="20"/>
+          <w:szCs w:val="20"/>
+        </w:rPr>
+        <w:t>gray(</w:t>
+      </w:r>
+      <w:proofErr w:type="gramEnd"/>
+      <w:r>
+        <w:rPr>
+          <w:rFonts w:ascii="Courier New" w:hAnsi="Courier New" w:cs="Courier New"/>
+          <w:color w:val="000000"/>
+          <w:kern w:val="0"/>
+          <w:sz w:val="20"/>
+          <w:szCs w:val="20"/>
+        </w:rPr>
+        <w:t>RGB);</w:t>
       </w:r>
     </w:p>
     <w:p>
@@ -3762,7 +3883,53 @@
           <w:sz w:val="20"/>
           <w:szCs w:val="20"/>
         </w:rPr>
-        <w:t>[m,n]=size(img);</w:t>
+        <w:t>[</w:t>
+      </w:r>
+      <w:proofErr w:type="spellStart"/>
+      <w:proofErr w:type="gramStart"/>
+      <w:r>
+        <w:rPr>
+          <w:rFonts w:ascii="Courier New" w:hAnsi="Courier New" w:cs="Courier New"/>
+          <w:color w:val="000000"/>
+          <w:kern w:val="0"/>
+          <w:sz w:val="20"/>
+          <w:szCs w:val="20"/>
+        </w:rPr>
+        <w:t>m,n</w:t>
+      </w:r>
+      <w:proofErr w:type="spellEnd"/>
+      <w:proofErr w:type="gramEnd"/>
+      <w:r>
+        <w:rPr>
+          <w:rFonts w:ascii="Courier New" w:hAnsi="Courier New" w:cs="Courier New"/>
+          <w:color w:val="000000"/>
+          <w:kern w:val="0"/>
+          <w:sz w:val="20"/>
+          <w:szCs w:val="20"/>
+        </w:rPr>
+        <w:t>]=size(</w:t>
+      </w:r>
+      <w:proofErr w:type="spellStart"/>
+      <w:r>
+        <w:rPr>
+          <w:rFonts w:ascii="Courier New" w:hAnsi="Courier New" w:cs="Courier New"/>
+          <w:color w:val="000000"/>
+          <w:kern w:val="0"/>
+          <w:sz w:val="20"/>
+          <w:szCs w:val="20"/>
+        </w:rPr>
+        <w:t>img</w:t>
+      </w:r>
+      <w:proofErr w:type="spellEnd"/>
+      <w:r>
+        <w:rPr>
+          <w:rFonts w:ascii="Courier New" w:hAnsi="Courier New" w:cs="Courier New"/>
+          <w:color w:val="000000"/>
+          <w:kern w:val="0"/>
+          <w:sz w:val="20"/>
+          <w:szCs w:val="20"/>
+        </w:rPr>
+        <w:t>);</w:t>
       </w:r>
     </w:p>
     <w:p>
@@ -3785,7 +3952,51 @@
           <w:sz w:val="20"/>
           <w:szCs w:val="20"/>
         </w:rPr>
-        <w:t>subplot(2,2,1),imshow(img);title(</w:t>
+        <w:t>subplot(2,2,1),</w:t>
+      </w:r>
+      <w:proofErr w:type="spellStart"/>
+      <w:r>
+        <w:rPr>
+          <w:rFonts w:ascii="Courier New" w:hAnsi="Courier New" w:cs="Courier New"/>
+          <w:color w:val="000000"/>
+          <w:kern w:val="0"/>
+          <w:sz w:val="20"/>
+          <w:szCs w:val="20"/>
+        </w:rPr>
+        <w:t>imshow</w:t>
+      </w:r>
+      <w:proofErr w:type="spellEnd"/>
+      <w:r>
+        <w:rPr>
+          <w:rFonts w:ascii="Courier New" w:hAnsi="Courier New" w:cs="Courier New"/>
+          <w:color w:val="000000"/>
+          <w:kern w:val="0"/>
+          <w:sz w:val="20"/>
+          <w:szCs w:val="20"/>
+        </w:rPr>
+        <w:t>(</w:t>
+      </w:r>
+      <w:proofErr w:type="spellStart"/>
+      <w:r>
+        <w:rPr>
+          <w:rFonts w:ascii="Courier New" w:hAnsi="Courier New" w:cs="Courier New"/>
+          <w:color w:val="000000"/>
+          <w:kern w:val="0"/>
+          <w:sz w:val="20"/>
+          <w:szCs w:val="20"/>
+        </w:rPr>
+        <w:t>img</w:t>
+      </w:r>
+      <w:proofErr w:type="spellEnd"/>
+      <w:r>
+        <w:rPr>
+          <w:rFonts w:ascii="Courier New" w:hAnsi="Courier New" w:cs="Courier New"/>
+          <w:color w:val="000000"/>
+          <w:kern w:val="0"/>
+          <w:sz w:val="20"/>
+          <w:szCs w:val="20"/>
+        </w:rPr>
+        <w:t>);title(</w:t>
       </w:r>
       <w:r>
         <w:rPr>
@@ -3848,7 +4059,51 @@
           <w:sz w:val="20"/>
           <w:szCs w:val="20"/>
         </w:rPr>
-        <w:t>subplot(2,2,2),imhist(img);title(</w:t>
+        <w:t>subplot(2,2,2),</w:t>
+      </w:r>
+      <w:proofErr w:type="spellStart"/>
+      <w:r>
+        <w:rPr>
+          <w:rFonts w:ascii="Courier New" w:hAnsi="Courier New" w:cs="Courier New"/>
+          <w:color w:val="000000"/>
+          <w:kern w:val="0"/>
+          <w:sz w:val="20"/>
+          <w:szCs w:val="20"/>
+        </w:rPr>
+        <w:t>imhist</w:t>
+      </w:r>
+      <w:proofErr w:type="spellEnd"/>
+      <w:r>
+        <w:rPr>
+          <w:rFonts w:ascii="Courier New" w:hAnsi="Courier New" w:cs="Courier New"/>
+          <w:color w:val="000000"/>
+          <w:kern w:val="0"/>
+          <w:sz w:val="20"/>
+          <w:szCs w:val="20"/>
+        </w:rPr>
+        <w:t>(</w:t>
+      </w:r>
+      <w:proofErr w:type="spellStart"/>
+      <w:r>
+        <w:rPr>
+          <w:rFonts w:ascii="Courier New" w:hAnsi="Courier New" w:cs="Courier New"/>
+          <w:color w:val="000000"/>
+          <w:kern w:val="0"/>
+          <w:sz w:val="20"/>
+          <w:szCs w:val="20"/>
+        </w:rPr>
+        <w:t>img</w:t>
+      </w:r>
+      <w:proofErr w:type="spellEnd"/>
+      <w:r>
+        <w:rPr>
+          <w:rFonts w:ascii="Courier New" w:hAnsi="Courier New" w:cs="Courier New"/>
+          <w:color w:val="000000"/>
+          <w:kern w:val="0"/>
+          <w:sz w:val="20"/>
+          <w:szCs w:val="20"/>
+        </w:rPr>
+        <w:t>);title(</w:t>
       </w:r>
       <w:r>
         <w:rPr>
@@ -3946,15 +4201,49 @@
           <w:sz w:val="24"/>
         </w:rPr>
       </w:pPr>
-      <w:r>
-        <w:rPr>
-          <w:rFonts w:ascii="Courier New" w:hAnsi="Courier New" w:cs="Courier New"/>
-          <w:color w:val="000000"/>
-          <w:kern w:val="0"/>
-          <w:sz w:val="20"/>
-          <w:szCs w:val="20"/>
-        </w:rPr>
-        <w:t>img=double(img);</w:t>
+      <w:proofErr w:type="spellStart"/>
+      <w:r>
+        <w:rPr>
+          <w:rFonts w:ascii="Courier New" w:hAnsi="Courier New" w:cs="Courier New"/>
+          <w:color w:val="000000"/>
+          <w:kern w:val="0"/>
+          <w:sz w:val="20"/>
+          <w:szCs w:val="20"/>
+        </w:rPr>
+        <w:t>img</w:t>
+      </w:r>
+      <w:proofErr w:type="spellEnd"/>
+      <w:r>
+        <w:rPr>
+          <w:rFonts w:ascii="Courier New" w:hAnsi="Courier New" w:cs="Courier New"/>
+          <w:color w:val="000000"/>
+          <w:kern w:val="0"/>
+          <w:sz w:val="20"/>
+          <w:szCs w:val="20"/>
+        </w:rPr>
+        <w:t>=double(</w:t>
+      </w:r>
+      <w:proofErr w:type="spellStart"/>
+      <w:r>
+        <w:rPr>
+          <w:rFonts w:ascii="Courier New" w:hAnsi="Courier New" w:cs="Courier New"/>
+          <w:color w:val="000000"/>
+          <w:kern w:val="0"/>
+          <w:sz w:val="20"/>
+          <w:szCs w:val="20"/>
+        </w:rPr>
+        <w:t>img</w:t>
+      </w:r>
+      <w:proofErr w:type="spellEnd"/>
+      <w:r>
+        <w:rPr>
+          <w:rFonts w:ascii="Courier New" w:hAnsi="Courier New" w:cs="Courier New"/>
+          <w:color w:val="000000"/>
+          <w:kern w:val="0"/>
+          <w:sz w:val="20"/>
+          <w:szCs w:val="20"/>
+        </w:rPr>
+        <w:t>);</w:t>
       </w:r>
     </w:p>
     <w:p>
@@ -3987,7 +4276,29 @@
           <w:sz w:val="20"/>
           <w:szCs w:val="20"/>
         </w:rPr>
-        <w:t xml:space="preserve"> i=1:200</w:t>
+        <w:t xml:space="preserve"> </w:t>
+      </w:r>
+      <w:proofErr w:type="spellStart"/>
+      <w:r>
+        <w:rPr>
+          <w:rFonts w:ascii="Courier New" w:hAnsi="Courier New" w:cs="Courier New"/>
+          <w:color w:val="000000"/>
+          <w:kern w:val="0"/>
+          <w:sz w:val="20"/>
+          <w:szCs w:val="20"/>
+        </w:rPr>
+        <w:t>i</w:t>
+      </w:r>
+      <w:proofErr w:type="spellEnd"/>
+      <w:r>
+        <w:rPr>
+          <w:rFonts w:ascii="Courier New" w:hAnsi="Courier New" w:cs="Courier New"/>
+          <w:color w:val="000000"/>
+          <w:kern w:val="0"/>
+          <w:sz w:val="20"/>
+          <w:szCs w:val="20"/>
+        </w:rPr>
+        <w:t>=1:200</w:t>
       </w:r>
     </w:p>
     <w:p>
@@ -4010,7 +4321,29 @@
           <w:sz w:val="20"/>
           <w:szCs w:val="20"/>
         </w:rPr>
-        <w:t xml:space="preserve">    c1(1)=25;</w:t>
+        <w:t xml:space="preserve">    c1(</w:t>
+      </w:r>
+      <w:proofErr w:type="gramStart"/>
+      <w:r>
+        <w:rPr>
+          <w:rFonts w:ascii="Courier New" w:hAnsi="Courier New" w:cs="Courier New"/>
+          <w:color w:val="000000"/>
+          <w:kern w:val="0"/>
+          <w:sz w:val="20"/>
+          <w:szCs w:val="20"/>
+        </w:rPr>
+        <w:t>1)=</w:t>
+      </w:r>
+      <w:proofErr w:type="gramEnd"/>
+      <w:r>
+        <w:rPr>
+          <w:rFonts w:ascii="Courier New" w:hAnsi="Courier New" w:cs="Courier New"/>
+          <w:color w:val="000000"/>
+          <w:kern w:val="0"/>
+          <w:sz w:val="20"/>
+          <w:szCs w:val="20"/>
+        </w:rPr>
+        <w:t>25;</w:t>
       </w:r>
     </w:p>
     <w:p>
@@ -4033,7 +4366,29 @@
           <w:sz w:val="20"/>
           <w:szCs w:val="20"/>
         </w:rPr>
-        <w:t xml:space="preserve">    c2(1)=125;</w:t>
+        <w:t xml:space="preserve">    c2(</w:t>
+      </w:r>
+      <w:proofErr w:type="gramStart"/>
+      <w:r>
+        <w:rPr>
+          <w:rFonts w:ascii="Courier New" w:hAnsi="Courier New" w:cs="Courier New"/>
+          <w:color w:val="000000"/>
+          <w:kern w:val="0"/>
+          <w:sz w:val="20"/>
+          <w:szCs w:val="20"/>
+        </w:rPr>
+        <w:t>1)=</w:t>
+      </w:r>
+      <w:proofErr w:type="gramEnd"/>
+      <w:r>
+        <w:rPr>
+          <w:rFonts w:ascii="Courier New" w:hAnsi="Courier New" w:cs="Courier New"/>
+          <w:color w:val="000000"/>
+          <w:kern w:val="0"/>
+          <w:sz w:val="20"/>
+          <w:szCs w:val="20"/>
+        </w:rPr>
+        <w:t>125;</w:t>
       </w:r>
     </w:p>
     <w:p>
@@ -4056,7 +4411,29 @@
           <w:sz w:val="20"/>
           <w:szCs w:val="20"/>
         </w:rPr>
-        <w:t xml:space="preserve">    c3(1)=200;</w:t>
+        <w:t xml:space="preserve">    c3(</w:t>
+      </w:r>
+      <w:proofErr w:type="gramStart"/>
+      <w:r>
+        <w:rPr>
+          <w:rFonts w:ascii="Courier New" w:hAnsi="Courier New" w:cs="Courier New"/>
+          <w:color w:val="000000"/>
+          <w:kern w:val="0"/>
+          <w:sz w:val="20"/>
+          <w:szCs w:val="20"/>
+        </w:rPr>
+        <w:t>1)=</w:t>
+      </w:r>
+      <w:proofErr w:type="gramEnd"/>
+      <w:r>
+        <w:rPr>
+          <w:rFonts w:ascii="Courier New" w:hAnsi="Courier New" w:cs="Courier New"/>
+          <w:color w:val="000000"/>
+          <w:kern w:val="0"/>
+          <w:sz w:val="20"/>
+          <w:szCs w:val="20"/>
+        </w:rPr>
+        <w:t>200;</w:t>
       </w:r>
     </w:p>
     <w:p>
@@ -4079,7 +4456,29 @@
           <w:sz w:val="20"/>
           <w:szCs w:val="20"/>
         </w:rPr>
-        <w:t xml:space="preserve">    r=abs(img-c1(i));</w:t>
+        <w:t xml:space="preserve">    r=abs(img-c1(</w:t>
+      </w:r>
+      <w:proofErr w:type="spellStart"/>
+      <w:r>
+        <w:rPr>
+          <w:rFonts w:ascii="Courier New" w:hAnsi="Courier New" w:cs="Courier New"/>
+          <w:color w:val="000000"/>
+          <w:kern w:val="0"/>
+          <w:sz w:val="20"/>
+          <w:szCs w:val="20"/>
+        </w:rPr>
+        <w:t>i</w:t>
+      </w:r>
+      <w:proofErr w:type="spellEnd"/>
+      <w:r>
+        <w:rPr>
+          <w:rFonts w:ascii="Courier New" w:hAnsi="Courier New" w:cs="Courier New"/>
+          <w:color w:val="000000"/>
+          <w:kern w:val="0"/>
+          <w:sz w:val="20"/>
+          <w:szCs w:val="20"/>
+        </w:rPr>
+        <w:t>));</w:t>
       </w:r>
     </w:p>
     <w:p>
@@ -4102,7 +4501,29 @@
           <w:sz w:val="20"/>
           <w:szCs w:val="20"/>
         </w:rPr>
-        <w:t xml:space="preserve">    g=abs(img-c2(i));</w:t>
+        <w:t xml:space="preserve">    g=abs(img-c2(</w:t>
+      </w:r>
+      <w:proofErr w:type="spellStart"/>
+      <w:r>
+        <w:rPr>
+          <w:rFonts w:ascii="Courier New" w:hAnsi="Courier New" w:cs="Courier New"/>
+          <w:color w:val="000000"/>
+          <w:kern w:val="0"/>
+          <w:sz w:val="20"/>
+          <w:szCs w:val="20"/>
+        </w:rPr>
+        <w:t>i</w:t>
+      </w:r>
+      <w:proofErr w:type="spellEnd"/>
+      <w:r>
+        <w:rPr>
+          <w:rFonts w:ascii="Courier New" w:hAnsi="Courier New" w:cs="Courier New"/>
+          <w:color w:val="000000"/>
+          <w:kern w:val="0"/>
+          <w:sz w:val="20"/>
+          <w:szCs w:val="20"/>
+        </w:rPr>
+        <w:t>));</w:t>
       </w:r>
     </w:p>
     <w:p>
@@ -4125,7 +4546,29 @@
           <w:sz w:val="20"/>
           <w:szCs w:val="20"/>
         </w:rPr>
-        <w:t xml:space="preserve">    b=abs(img-c3(i));</w:t>
+        <w:t xml:space="preserve">    b=abs(img-c3(</w:t>
+      </w:r>
+      <w:proofErr w:type="spellStart"/>
+      <w:r>
+        <w:rPr>
+          <w:rFonts w:ascii="Courier New" w:hAnsi="Courier New" w:cs="Courier New"/>
+          <w:color w:val="000000"/>
+          <w:kern w:val="0"/>
+          <w:sz w:val="20"/>
+          <w:szCs w:val="20"/>
+        </w:rPr>
+        <w:t>i</w:t>
+      </w:r>
+      <w:proofErr w:type="spellEnd"/>
+      <w:r>
+        <w:rPr>
+          <w:rFonts w:ascii="Courier New" w:hAnsi="Courier New" w:cs="Courier New"/>
+          <w:color w:val="000000"/>
+          <w:kern w:val="0"/>
+          <w:sz w:val="20"/>
+          <w:szCs w:val="20"/>
+        </w:rPr>
+        <w:t>));</w:t>
       </w:r>
     </w:p>
     <w:p>
@@ -4148,7 +4591,29 @@
           <w:sz w:val="20"/>
           <w:szCs w:val="20"/>
         </w:rPr>
-        <w:t xml:space="preserve">    r_g=r-g;</w:t>
+        <w:t xml:space="preserve">    </w:t>
+      </w:r>
+      <w:proofErr w:type="spellStart"/>
+      <w:r>
+        <w:rPr>
+          <w:rFonts w:ascii="Courier New" w:hAnsi="Courier New" w:cs="Courier New"/>
+          <w:color w:val="000000"/>
+          <w:kern w:val="0"/>
+          <w:sz w:val="20"/>
+          <w:szCs w:val="20"/>
+        </w:rPr>
+        <w:t>r_g</w:t>
+      </w:r>
+      <w:proofErr w:type="spellEnd"/>
+      <w:r>
+        <w:rPr>
+          <w:rFonts w:ascii="Courier New" w:hAnsi="Courier New" w:cs="Courier New"/>
+          <w:color w:val="000000"/>
+          <w:kern w:val="0"/>
+          <w:sz w:val="20"/>
+          <w:szCs w:val="20"/>
+        </w:rPr>
+        <w:t>=r-g;</w:t>
       </w:r>
     </w:p>
     <w:p>
@@ -4171,7 +4636,29 @@
           <w:sz w:val="20"/>
           <w:szCs w:val="20"/>
         </w:rPr>
-        <w:t xml:space="preserve">    g_b=g-b;</w:t>
+        <w:t xml:space="preserve">    </w:t>
+      </w:r>
+      <w:proofErr w:type="spellStart"/>
+      <w:r>
+        <w:rPr>
+          <w:rFonts w:ascii="Courier New" w:hAnsi="Courier New" w:cs="Courier New"/>
+          <w:color w:val="000000"/>
+          <w:kern w:val="0"/>
+          <w:sz w:val="20"/>
+          <w:szCs w:val="20"/>
+        </w:rPr>
+        <w:t>g_b</w:t>
+      </w:r>
+      <w:proofErr w:type="spellEnd"/>
+      <w:r>
+        <w:rPr>
+          <w:rFonts w:ascii="Courier New" w:hAnsi="Courier New" w:cs="Courier New"/>
+          <w:color w:val="000000"/>
+          <w:kern w:val="0"/>
+          <w:sz w:val="20"/>
+          <w:szCs w:val="20"/>
+        </w:rPr>
+        <w:t>=g-b;</w:t>
       </w:r>
     </w:p>
     <w:p>
@@ -4194,7 +4681,29 @@
           <w:sz w:val="20"/>
           <w:szCs w:val="20"/>
         </w:rPr>
-        <w:t xml:space="preserve">    r_b=r-b;</w:t>
+        <w:t xml:space="preserve">    </w:t>
+      </w:r>
+      <w:proofErr w:type="spellStart"/>
+      <w:r>
+        <w:rPr>
+          <w:rFonts w:ascii="Courier New" w:hAnsi="Courier New" w:cs="Courier New"/>
+          <w:color w:val="000000"/>
+          <w:kern w:val="0"/>
+          <w:sz w:val="20"/>
+          <w:szCs w:val="20"/>
+        </w:rPr>
+        <w:t>r_b</w:t>
+      </w:r>
+      <w:proofErr w:type="spellEnd"/>
+      <w:r>
+        <w:rPr>
+          <w:rFonts w:ascii="Courier New" w:hAnsi="Courier New" w:cs="Courier New"/>
+          <w:color w:val="000000"/>
+          <w:kern w:val="0"/>
+          <w:sz w:val="20"/>
+          <w:szCs w:val="20"/>
+        </w:rPr>
+        <w:t>=r-b;</w:t>
       </w:r>
     </w:p>
     <w:p>
@@ -4217,7 +4726,51 @@
           <w:sz w:val="20"/>
           <w:szCs w:val="20"/>
         </w:rPr>
-        <w:t xml:space="preserve">    n_r=find(r_g&lt;=0&amp;r_b&lt;=0);</w:t>
+        <w:t xml:space="preserve">    </w:t>
+      </w:r>
+      <w:proofErr w:type="spellStart"/>
+      <w:r>
+        <w:rPr>
+          <w:rFonts w:ascii="Courier New" w:hAnsi="Courier New" w:cs="Courier New"/>
+          <w:color w:val="000000"/>
+          <w:kern w:val="0"/>
+          <w:sz w:val="20"/>
+          <w:szCs w:val="20"/>
+        </w:rPr>
+        <w:t>n_r</w:t>
+      </w:r>
+      <w:proofErr w:type="spellEnd"/>
+      <w:r>
+        <w:rPr>
+          <w:rFonts w:ascii="Courier New" w:hAnsi="Courier New" w:cs="Courier New"/>
+          <w:color w:val="000000"/>
+          <w:kern w:val="0"/>
+          <w:sz w:val="20"/>
+          <w:szCs w:val="20"/>
+        </w:rPr>
+        <w:t>=find(</w:t>
+      </w:r>
+      <w:proofErr w:type="spellStart"/>
+      <w:r>
+        <w:rPr>
+          <w:rFonts w:ascii="Courier New" w:hAnsi="Courier New" w:cs="Courier New"/>
+          <w:color w:val="000000"/>
+          <w:kern w:val="0"/>
+          <w:sz w:val="20"/>
+          <w:szCs w:val="20"/>
+        </w:rPr>
+        <w:t>r_g</w:t>
+      </w:r>
+      <w:proofErr w:type="spellEnd"/>
+      <w:r>
+        <w:rPr>
+          <w:rFonts w:ascii="Courier New" w:hAnsi="Courier New" w:cs="Courier New"/>
+          <w:color w:val="000000"/>
+          <w:kern w:val="0"/>
+          <w:sz w:val="20"/>
+          <w:szCs w:val="20"/>
+        </w:rPr>
+        <w:t>&lt;=0&amp;r_b&lt;=0);</w:t>
       </w:r>
     </w:p>
     <w:p>
@@ -4240,7 +4793,51 @@
           <w:sz w:val="20"/>
           <w:szCs w:val="20"/>
         </w:rPr>
-        <w:t xml:space="preserve">    n_g=find(r_g&gt;0&amp;g_b&lt;=0);</w:t>
+        <w:t xml:space="preserve">    </w:t>
+      </w:r>
+      <w:proofErr w:type="spellStart"/>
+      <w:r>
+        <w:rPr>
+          <w:rFonts w:ascii="Courier New" w:hAnsi="Courier New" w:cs="Courier New"/>
+          <w:color w:val="000000"/>
+          <w:kern w:val="0"/>
+          <w:sz w:val="20"/>
+          <w:szCs w:val="20"/>
+        </w:rPr>
+        <w:t>n_g</w:t>
+      </w:r>
+      <w:proofErr w:type="spellEnd"/>
+      <w:r>
+        <w:rPr>
+          <w:rFonts w:ascii="Courier New" w:hAnsi="Courier New" w:cs="Courier New"/>
+          <w:color w:val="000000"/>
+          <w:kern w:val="0"/>
+          <w:sz w:val="20"/>
+          <w:szCs w:val="20"/>
+        </w:rPr>
+        <w:t>=find(</w:t>
+      </w:r>
+      <w:proofErr w:type="spellStart"/>
+      <w:r>
+        <w:rPr>
+          <w:rFonts w:ascii="Courier New" w:hAnsi="Courier New" w:cs="Courier New"/>
+          <w:color w:val="000000"/>
+          <w:kern w:val="0"/>
+          <w:sz w:val="20"/>
+          <w:szCs w:val="20"/>
+        </w:rPr>
+        <w:t>r_g</w:t>
+      </w:r>
+      <w:proofErr w:type="spellEnd"/>
+      <w:r>
+        <w:rPr>
+          <w:rFonts w:ascii="Courier New" w:hAnsi="Courier New" w:cs="Courier New"/>
+          <w:color w:val="000000"/>
+          <w:kern w:val="0"/>
+          <w:sz w:val="20"/>
+          <w:szCs w:val="20"/>
+        </w:rPr>
+        <w:t>&gt;0&amp;g_b&lt;=0);</w:t>
       </w:r>
     </w:p>
     <w:p>
@@ -4263,7 +4860,51 @@
           <w:sz w:val="20"/>
           <w:szCs w:val="20"/>
         </w:rPr>
-        <w:t xml:space="preserve">    n_b=find(g_b&gt;0&amp;r_b&gt;0);</w:t>
+        <w:t xml:space="preserve">    </w:t>
+      </w:r>
+      <w:proofErr w:type="spellStart"/>
+      <w:r>
+        <w:rPr>
+          <w:rFonts w:ascii="Courier New" w:hAnsi="Courier New" w:cs="Courier New"/>
+          <w:color w:val="000000"/>
+          <w:kern w:val="0"/>
+          <w:sz w:val="20"/>
+          <w:szCs w:val="20"/>
+        </w:rPr>
+        <w:t>n_b</w:t>
+      </w:r>
+      <w:proofErr w:type="spellEnd"/>
+      <w:r>
+        <w:rPr>
+          <w:rFonts w:ascii="Courier New" w:hAnsi="Courier New" w:cs="Courier New"/>
+          <w:color w:val="000000"/>
+          <w:kern w:val="0"/>
+          <w:sz w:val="20"/>
+          <w:szCs w:val="20"/>
+        </w:rPr>
+        <w:t>=find(</w:t>
+      </w:r>
+      <w:proofErr w:type="spellStart"/>
+      <w:r>
+        <w:rPr>
+          <w:rFonts w:ascii="Courier New" w:hAnsi="Courier New" w:cs="Courier New"/>
+          <w:color w:val="000000"/>
+          <w:kern w:val="0"/>
+          <w:sz w:val="20"/>
+          <w:szCs w:val="20"/>
+        </w:rPr>
+        <w:t>g_b</w:t>
+      </w:r>
+      <w:proofErr w:type="spellEnd"/>
+      <w:r>
+        <w:rPr>
+          <w:rFonts w:ascii="Courier New" w:hAnsi="Courier New" w:cs="Courier New"/>
+          <w:color w:val="000000"/>
+          <w:kern w:val="0"/>
+          <w:sz w:val="20"/>
+          <w:szCs w:val="20"/>
+        </w:rPr>
+        <w:t>&gt;0&amp;r_b&gt;0);</w:t>
       </w:r>
     </w:p>
     <w:p>
@@ -4286,7 +4927,29 @@
           <w:sz w:val="20"/>
           <w:szCs w:val="20"/>
         </w:rPr>
-        <w:t xml:space="preserve">    i=i+1;</w:t>
+        <w:t xml:space="preserve">    </w:t>
+      </w:r>
+      <w:proofErr w:type="spellStart"/>
+      <w:r>
+        <w:rPr>
+          <w:rFonts w:ascii="Courier New" w:hAnsi="Courier New" w:cs="Courier New"/>
+          <w:color w:val="000000"/>
+          <w:kern w:val="0"/>
+          <w:sz w:val="20"/>
+          <w:szCs w:val="20"/>
+        </w:rPr>
+        <w:t>i</w:t>
+      </w:r>
+      <w:proofErr w:type="spellEnd"/>
+      <w:r>
+        <w:rPr>
+          <w:rFonts w:ascii="Courier New" w:hAnsi="Courier New" w:cs="Courier New"/>
+          <w:color w:val="000000"/>
+          <w:kern w:val="0"/>
+          <w:sz w:val="20"/>
+          <w:szCs w:val="20"/>
+        </w:rPr>
+        <w:t>=i+1;</w:t>
       </w:r>
     </w:p>
     <w:p>
@@ -4309,7 +4972,95 @@
           <w:sz w:val="20"/>
           <w:szCs w:val="20"/>
         </w:rPr>
-        <w:t xml:space="preserve">    c1(i)=sum(img(n_r))/length(n_r);</w:t>
+        <w:t xml:space="preserve">    c1(</w:t>
+      </w:r>
+      <w:proofErr w:type="spellStart"/>
+      <w:r>
+        <w:rPr>
+          <w:rFonts w:ascii="Courier New" w:hAnsi="Courier New" w:cs="Courier New"/>
+          <w:color w:val="000000"/>
+          <w:kern w:val="0"/>
+          <w:sz w:val="20"/>
+          <w:szCs w:val="20"/>
+        </w:rPr>
+        <w:t>i</w:t>
+      </w:r>
+      <w:proofErr w:type="spellEnd"/>
+      <w:r>
+        <w:rPr>
+          <w:rFonts w:ascii="Courier New" w:hAnsi="Courier New" w:cs="Courier New"/>
+          <w:color w:val="000000"/>
+          <w:kern w:val="0"/>
+          <w:sz w:val="20"/>
+          <w:szCs w:val="20"/>
+        </w:rPr>
+        <w:t>)=sum(</w:t>
+      </w:r>
+      <w:proofErr w:type="spellStart"/>
+      <w:r>
+        <w:rPr>
+          <w:rFonts w:ascii="Courier New" w:hAnsi="Courier New" w:cs="Courier New"/>
+          <w:color w:val="000000"/>
+          <w:kern w:val="0"/>
+          <w:sz w:val="20"/>
+          <w:szCs w:val="20"/>
+        </w:rPr>
+        <w:t>img</w:t>
+      </w:r>
+      <w:proofErr w:type="spellEnd"/>
+      <w:r>
+        <w:rPr>
+          <w:rFonts w:ascii="Courier New" w:hAnsi="Courier New" w:cs="Courier New"/>
+          <w:color w:val="000000"/>
+          <w:kern w:val="0"/>
+          <w:sz w:val="20"/>
+          <w:szCs w:val="20"/>
+        </w:rPr>
+        <w:t>(</w:t>
+      </w:r>
+      <w:proofErr w:type="spellStart"/>
+      <w:r>
+        <w:rPr>
+          <w:rFonts w:ascii="Courier New" w:hAnsi="Courier New" w:cs="Courier New"/>
+          <w:color w:val="000000"/>
+          <w:kern w:val="0"/>
+          <w:sz w:val="20"/>
+          <w:szCs w:val="20"/>
+        </w:rPr>
+        <w:t>n_r</w:t>
+      </w:r>
+      <w:proofErr w:type="spellEnd"/>
+      <w:r>
+        <w:rPr>
+          <w:rFonts w:ascii="Courier New" w:hAnsi="Courier New" w:cs="Courier New"/>
+          <w:color w:val="000000"/>
+          <w:kern w:val="0"/>
+          <w:sz w:val="20"/>
+          <w:szCs w:val="20"/>
+        </w:rPr>
+        <w:t>))/length(</w:t>
+      </w:r>
+      <w:proofErr w:type="spellStart"/>
+      <w:r>
+        <w:rPr>
+          <w:rFonts w:ascii="Courier New" w:hAnsi="Courier New" w:cs="Courier New"/>
+          <w:color w:val="000000"/>
+          <w:kern w:val="0"/>
+          <w:sz w:val="20"/>
+          <w:szCs w:val="20"/>
+        </w:rPr>
+        <w:t>n_r</w:t>
+      </w:r>
+      <w:proofErr w:type="spellEnd"/>
+      <w:r>
+        <w:rPr>
+          <w:rFonts w:ascii="Courier New" w:hAnsi="Courier New" w:cs="Courier New"/>
+          <w:color w:val="000000"/>
+          <w:kern w:val="0"/>
+          <w:sz w:val="20"/>
+          <w:szCs w:val="20"/>
+        </w:rPr>
+        <w:t>);</w:t>
       </w:r>
     </w:p>
     <w:p>
@@ -4333,7 +5084,95 @@
           <w:szCs w:val="20"/>
         </w:rPr>
         <w:lastRenderedPageBreak/>
-        <w:t xml:space="preserve">    c2(i)=sum(img(n_g))/length(n_g);</w:t>
+        <w:t xml:space="preserve">    c2(</w:t>
+      </w:r>
+      <w:proofErr w:type="spellStart"/>
+      <w:r>
+        <w:rPr>
+          <w:rFonts w:ascii="Courier New" w:hAnsi="Courier New" w:cs="Courier New"/>
+          <w:color w:val="000000"/>
+          <w:kern w:val="0"/>
+          <w:sz w:val="20"/>
+          <w:szCs w:val="20"/>
+        </w:rPr>
+        <w:t>i</w:t>
+      </w:r>
+      <w:proofErr w:type="spellEnd"/>
+      <w:r>
+        <w:rPr>
+          <w:rFonts w:ascii="Courier New" w:hAnsi="Courier New" w:cs="Courier New"/>
+          <w:color w:val="000000"/>
+          <w:kern w:val="0"/>
+          <w:sz w:val="20"/>
+          <w:szCs w:val="20"/>
+        </w:rPr>
+        <w:t>)=sum(</w:t>
+      </w:r>
+      <w:proofErr w:type="spellStart"/>
+      <w:r>
+        <w:rPr>
+          <w:rFonts w:ascii="Courier New" w:hAnsi="Courier New" w:cs="Courier New"/>
+          <w:color w:val="000000"/>
+          <w:kern w:val="0"/>
+          <w:sz w:val="20"/>
+          <w:szCs w:val="20"/>
+        </w:rPr>
+        <w:t>img</w:t>
+      </w:r>
+      <w:proofErr w:type="spellEnd"/>
+      <w:r>
+        <w:rPr>
+          <w:rFonts w:ascii="Courier New" w:hAnsi="Courier New" w:cs="Courier New"/>
+          <w:color w:val="000000"/>
+          <w:kern w:val="0"/>
+          <w:sz w:val="20"/>
+          <w:szCs w:val="20"/>
+        </w:rPr>
+        <w:t>(</w:t>
+      </w:r>
+      <w:proofErr w:type="spellStart"/>
+      <w:r>
+        <w:rPr>
+          <w:rFonts w:ascii="Courier New" w:hAnsi="Courier New" w:cs="Courier New"/>
+          <w:color w:val="000000"/>
+          <w:kern w:val="0"/>
+          <w:sz w:val="20"/>
+          <w:szCs w:val="20"/>
+        </w:rPr>
+        <w:t>n_g</w:t>
+      </w:r>
+      <w:proofErr w:type="spellEnd"/>
+      <w:r>
+        <w:rPr>
+          <w:rFonts w:ascii="Courier New" w:hAnsi="Courier New" w:cs="Courier New"/>
+          <w:color w:val="000000"/>
+          <w:kern w:val="0"/>
+          <w:sz w:val="20"/>
+          <w:szCs w:val="20"/>
+        </w:rPr>
+        <w:t>))/length(</w:t>
+      </w:r>
+      <w:proofErr w:type="spellStart"/>
+      <w:r>
+        <w:rPr>
+          <w:rFonts w:ascii="Courier New" w:hAnsi="Courier New" w:cs="Courier New"/>
+          <w:color w:val="000000"/>
+          <w:kern w:val="0"/>
+          <w:sz w:val="20"/>
+          <w:szCs w:val="20"/>
+        </w:rPr>
+        <w:t>n_g</w:t>
+      </w:r>
+      <w:proofErr w:type="spellEnd"/>
+      <w:r>
+        <w:rPr>
+          <w:rFonts w:ascii="Courier New" w:hAnsi="Courier New" w:cs="Courier New"/>
+          <w:color w:val="000000"/>
+          <w:kern w:val="0"/>
+          <w:sz w:val="20"/>
+          <w:szCs w:val="20"/>
+        </w:rPr>
+        <w:t>);</w:t>
       </w:r>
     </w:p>
     <w:p>
@@ -4356,7 +5195,95 @@
           <w:sz w:val="20"/>
           <w:szCs w:val="20"/>
         </w:rPr>
-        <w:t xml:space="preserve">    c3(i)=sum(img(n_b))/length(n_b);</w:t>
+        <w:t xml:space="preserve">    c3(</w:t>
+      </w:r>
+      <w:proofErr w:type="spellStart"/>
+      <w:r>
+        <w:rPr>
+          <w:rFonts w:ascii="Courier New" w:hAnsi="Courier New" w:cs="Courier New"/>
+          <w:color w:val="000000"/>
+          <w:kern w:val="0"/>
+          <w:sz w:val="20"/>
+          <w:szCs w:val="20"/>
+        </w:rPr>
+        <w:t>i</w:t>
+      </w:r>
+      <w:proofErr w:type="spellEnd"/>
+      <w:r>
+        <w:rPr>
+          <w:rFonts w:ascii="Courier New" w:hAnsi="Courier New" w:cs="Courier New"/>
+          <w:color w:val="000000"/>
+          <w:kern w:val="0"/>
+          <w:sz w:val="20"/>
+          <w:szCs w:val="20"/>
+        </w:rPr>
+        <w:t>)=sum(</w:t>
+      </w:r>
+      <w:proofErr w:type="spellStart"/>
+      <w:r>
+        <w:rPr>
+          <w:rFonts w:ascii="Courier New" w:hAnsi="Courier New" w:cs="Courier New"/>
+          <w:color w:val="000000"/>
+          <w:kern w:val="0"/>
+          <w:sz w:val="20"/>
+          <w:szCs w:val="20"/>
+        </w:rPr>
+        <w:t>img</w:t>
+      </w:r>
+      <w:proofErr w:type="spellEnd"/>
+      <w:r>
+        <w:rPr>
+          <w:rFonts w:ascii="Courier New" w:hAnsi="Courier New" w:cs="Courier New"/>
+          <w:color w:val="000000"/>
+          <w:kern w:val="0"/>
+          <w:sz w:val="20"/>
+          <w:szCs w:val="20"/>
+        </w:rPr>
+        <w:t>(</w:t>
+      </w:r>
+      <w:proofErr w:type="spellStart"/>
+      <w:r>
+        <w:rPr>
+          <w:rFonts w:ascii="Courier New" w:hAnsi="Courier New" w:cs="Courier New"/>
+          <w:color w:val="000000"/>
+          <w:kern w:val="0"/>
+          <w:sz w:val="20"/>
+          <w:szCs w:val="20"/>
+        </w:rPr>
+        <w:t>n_b</w:t>
+      </w:r>
+      <w:proofErr w:type="spellEnd"/>
+      <w:r>
+        <w:rPr>
+          <w:rFonts w:ascii="Courier New" w:hAnsi="Courier New" w:cs="Courier New"/>
+          <w:color w:val="000000"/>
+          <w:kern w:val="0"/>
+          <w:sz w:val="20"/>
+          <w:szCs w:val="20"/>
+        </w:rPr>
+        <w:t>))/length(</w:t>
+      </w:r>
+      <w:proofErr w:type="spellStart"/>
+      <w:r>
+        <w:rPr>
+          <w:rFonts w:ascii="Courier New" w:hAnsi="Courier New" w:cs="Courier New"/>
+          <w:color w:val="000000"/>
+          <w:kern w:val="0"/>
+          <w:sz w:val="20"/>
+          <w:szCs w:val="20"/>
+        </w:rPr>
+        <w:t>n_b</w:t>
+      </w:r>
+      <w:proofErr w:type="spellEnd"/>
+      <w:r>
+        <w:rPr>
+          <w:rFonts w:ascii="Courier New" w:hAnsi="Courier New" w:cs="Courier New"/>
+          <w:color w:val="000000"/>
+          <w:kern w:val="0"/>
+          <w:sz w:val="20"/>
+          <w:szCs w:val="20"/>
+        </w:rPr>
+        <w:t>);</w:t>
       </w:r>
     </w:p>
     <w:p>
@@ -4379,7 +5306,51 @@
           <w:sz w:val="20"/>
           <w:szCs w:val="20"/>
         </w:rPr>
-        <w:t xml:space="preserve">    d1(i)=abs(c1(i)-c1(i-1));</w:t>
+        <w:t xml:space="preserve">    d1(</w:t>
+      </w:r>
+      <w:proofErr w:type="spellStart"/>
+      <w:r>
+        <w:rPr>
+          <w:rFonts w:ascii="Courier New" w:hAnsi="Courier New" w:cs="Courier New"/>
+          <w:color w:val="000000"/>
+          <w:kern w:val="0"/>
+          <w:sz w:val="20"/>
+          <w:szCs w:val="20"/>
+        </w:rPr>
+        <w:t>i</w:t>
+      </w:r>
+      <w:proofErr w:type="spellEnd"/>
+      <w:r>
+        <w:rPr>
+          <w:rFonts w:ascii="Courier New" w:hAnsi="Courier New" w:cs="Courier New"/>
+          <w:color w:val="000000"/>
+          <w:kern w:val="0"/>
+          <w:sz w:val="20"/>
+          <w:szCs w:val="20"/>
+        </w:rPr>
+        <w:t>)=abs(c1(</w:t>
+      </w:r>
+      <w:proofErr w:type="spellStart"/>
+      <w:r>
+        <w:rPr>
+          <w:rFonts w:ascii="Courier New" w:hAnsi="Courier New" w:cs="Courier New"/>
+          <w:color w:val="000000"/>
+          <w:kern w:val="0"/>
+          <w:sz w:val="20"/>
+          <w:szCs w:val="20"/>
+        </w:rPr>
+        <w:t>i</w:t>
+      </w:r>
+      <w:proofErr w:type="spellEnd"/>
+      <w:r>
+        <w:rPr>
+          <w:rFonts w:ascii="Courier New" w:hAnsi="Courier New" w:cs="Courier New"/>
+          <w:color w:val="000000"/>
+          <w:kern w:val="0"/>
+          <w:sz w:val="20"/>
+          <w:szCs w:val="20"/>
+        </w:rPr>
+        <w:t>)-c1(i-1));</w:t>
       </w:r>
     </w:p>
     <w:p>
@@ -4402,7 +5373,51 @@
           <w:sz w:val="20"/>
           <w:szCs w:val="20"/>
         </w:rPr>
-        <w:t xml:space="preserve">    d2(i)=abs(c2(i)-c2(i-1));</w:t>
+        <w:t xml:space="preserve">    d2(</w:t>
+      </w:r>
+      <w:proofErr w:type="spellStart"/>
+      <w:r>
+        <w:rPr>
+          <w:rFonts w:ascii="Courier New" w:hAnsi="Courier New" w:cs="Courier New"/>
+          <w:color w:val="000000"/>
+          <w:kern w:val="0"/>
+          <w:sz w:val="20"/>
+          <w:szCs w:val="20"/>
+        </w:rPr>
+        <w:t>i</w:t>
+      </w:r>
+      <w:proofErr w:type="spellEnd"/>
+      <w:r>
+        <w:rPr>
+          <w:rFonts w:ascii="Courier New" w:hAnsi="Courier New" w:cs="Courier New"/>
+          <w:color w:val="000000"/>
+          <w:kern w:val="0"/>
+          <w:sz w:val="20"/>
+          <w:szCs w:val="20"/>
+        </w:rPr>
+        <w:t>)=abs(c2(</w:t>
+      </w:r>
+      <w:proofErr w:type="spellStart"/>
+      <w:r>
+        <w:rPr>
+          <w:rFonts w:ascii="Courier New" w:hAnsi="Courier New" w:cs="Courier New"/>
+          <w:color w:val="000000"/>
+          <w:kern w:val="0"/>
+          <w:sz w:val="20"/>
+          <w:szCs w:val="20"/>
+        </w:rPr>
+        <w:t>i</w:t>
+      </w:r>
+      <w:proofErr w:type="spellEnd"/>
+      <w:r>
+        <w:rPr>
+          <w:rFonts w:ascii="Courier New" w:hAnsi="Courier New" w:cs="Courier New"/>
+          <w:color w:val="000000"/>
+          <w:kern w:val="0"/>
+          <w:sz w:val="20"/>
+          <w:szCs w:val="20"/>
+        </w:rPr>
+        <w:t>)-c2(i-1));</w:t>
       </w:r>
     </w:p>
     <w:p>
@@ -4425,7 +5440,51 @@
           <w:sz w:val="20"/>
           <w:szCs w:val="20"/>
         </w:rPr>
-        <w:t xml:space="preserve">    d3(i)=abs(c3(i)-c3(i-1));</w:t>
+        <w:t xml:space="preserve">    d3(</w:t>
+      </w:r>
+      <w:proofErr w:type="spellStart"/>
+      <w:r>
+        <w:rPr>
+          <w:rFonts w:ascii="Courier New" w:hAnsi="Courier New" w:cs="Courier New"/>
+          <w:color w:val="000000"/>
+          <w:kern w:val="0"/>
+          <w:sz w:val="20"/>
+          <w:szCs w:val="20"/>
+        </w:rPr>
+        <w:t>i</w:t>
+      </w:r>
+      <w:proofErr w:type="spellEnd"/>
+      <w:r>
+        <w:rPr>
+          <w:rFonts w:ascii="Courier New" w:hAnsi="Courier New" w:cs="Courier New"/>
+          <w:color w:val="000000"/>
+          <w:kern w:val="0"/>
+          <w:sz w:val="20"/>
+          <w:szCs w:val="20"/>
+        </w:rPr>
+        <w:t>)=abs(c3(</w:t>
+      </w:r>
+      <w:proofErr w:type="spellStart"/>
+      <w:r>
+        <w:rPr>
+          <w:rFonts w:ascii="Courier New" w:hAnsi="Courier New" w:cs="Courier New"/>
+          <w:color w:val="000000"/>
+          <w:kern w:val="0"/>
+          <w:sz w:val="20"/>
+          <w:szCs w:val="20"/>
+        </w:rPr>
+        <w:t>i</w:t>
+      </w:r>
+      <w:proofErr w:type="spellEnd"/>
+      <w:r>
+        <w:rPr>
+          <w:rFonts w:ascii="Courier New" w:hAnsi="Courier New" w:cs="Courier New"/>
+          <w:color w:val="000000"/>
+          <w:kern w:val="0"/>
+          <w:sz w:val="20"/>
+          <w:szCs w:val="20"/>
+        </w:rPr>
+        <w:t>)-c3(i-1));</w:t>
       </w:r>
     </w:p>
     <w:p>
@@ -4468,7 +5527,73 @@
           <w:sz w:val="20"/>
           <w:szCs w:val="20"/>
         </w:rPr>
-        <w:t xml:space="preserve"> d1(i)&lt;=0.001&amp;&amp;d2(i)&lt;=0.001&amp;&amp;d3(i)&lt;=0.001</w:t>
+        <w:t xml:space="preserve"> d1(</w:t>
+      </w:r>
+      <w:proofErr w:type="spellStart"/>
+      <w:r>
+        <w:rPr>
+          <w:rFonts w:ascii="Courier New" w:hAnsi="Courier New" w:cs="Courier New"/>
+          <w:color w:val="000000"/>
+          <w:kern w:val="0"/>
+          <w:sz w:val="20"/>
+          <w:szCs w:val="20"/>
+        </w:rPr>
+        <w:t>i</w:t>
+      </w:r>
+      <w:proofErr w:type="spellEnd"/>
+      <w:r>
+        <w:rPr>
+          <w:rFonts w:ascii="Courier New" w:hAnsi="Courier New" w:cs="Courier New"/>
+          <w:color w:val="000000"/>
+          <w:kern w:val="0"/>
+          <w:sz w:val="20"/>
+          <w:szCs w:val="20"/>
+        </w:rPr>
+        <w:t>)&lt;=0.001&amp;&amp;d2(</w:t>
+      </w:r>
+      <w:proofErr w:type="spellStart"/>
+      <w:r>
+        <w:rPr>
+          <w:rFonts w:ascii="Courier New" w:hAnsi="Courier New" w:cs="Courier New"/>
+          <w:color w:val="000000"/>
+          <w:kern w:val="0"/>
+          <w:sz w:val="20"/>
+          <w:szCs w:val="20"/>
+        </w:rPr>
+        <w:t>i</w:t>
+      </w:r>
+      <w:proofErr w:type="spellEnd"/>
+      <w:r>
+        <w:rPr>
+          <w:rFonts w:ascii="Courier New" w:hAnsi="Courier New" w:cs="Courier New"/>
+          <w:color w:val="000000"/>
+          <w:kern w:val="0"/>
+          <w:sz w:val="20"/>
+          <w:szCs w:val="20"/>
+        </w:rPr>
+        <w:t>)&lt;=0.001&amp;&amp;d3(</w:t>
+      </w:r>
+      <w:proofErr w:type="spellStart"/>
+      <w:r>
+        <w:rPr>
+          <w:rFonts w:ascii="Courier New" w:hAnsi="Courier New" w:cs="Courier New"/>
+          <w:color w:val="000000"/>
+          <w:kern w:val="0"/>
+          <w:sz w:val="20"/>
+          <w:szCs w:val="20"/>
+        </w:rPr>
+        <w:t>i</w:t>
+      </w:r>
+      <w:proofErr w:type="spellEnd"/>
+      <w:r>
+        <w:rPr>
+          <w:rFonts w:ascii="Courier New" w:hAnsi="Courier New" w:cs="Courier New"/>
+          <w:color w:val="000000"/>
+          <w:kern w:val="0"/>
+          <w:sz w:val="20"/>
+          <w:szCs w:val="20"/>
+        </w:rPr>
+        <w:t>)&lt;=0.001</w:t>
       </w:r>
     </w:p>
     <w:p>
@@ -4491,7 +5616,29 @@
           <w:sz w:val="20"/>
           <w:szCs w:val="20"/>
         </w:rPr>
-        <w:t xml:space="preserve">        R=c1(i);</w:t>
+        <w:t xml:space="preserve">        R=c1(</w:t>
+      </w:r>
+      <w:proofErr w:type="spellStart"/>
+      <w:r>
+        <w:rPr>
+          <w:rFonts w:ascii="Courier New" w:hAnsi="Courier New" w:cs="Courier New"/>
+          <w:color w:val="000000"/>
+          <w:kern w:val="0"/>
+          <w:sz w:val="20"/>
+          <w:szCs w:val="20"/>
+        </w:rPr>
+        <w:t>i</w:t>
+      </w:r>
+      <w:proofErr w:type="spellEnd"/>
+      <w:r>
+        <w:rPr>
+          <w:rFonts w:ascii="Courier New" w:hAnsi="Courier New" w:cs="Courier New"/>
+          <w:color w:val="000000"/>
+          <w:kern w:val="0"/>
+          <w:sz w:val="20"/>
+          <w:szCs w:val="20"/>
+        </w:rPr>
+        <w:t>);</w:t>
       </w:r>
     </w:p>
     <w:p>
@@ -4514,7 +5661,29 @@
           <w:sz w:val="20"/>
           <w:szCs w:val="20"/>
         </w:rPr>
-        <w:t xml:space="preserve">        G=c2(i);</w:t>
+        <w:t xml:space="preserve">        G=c2(</w:t>
+      </w:r>
+      <w:proofErr w:type="spellStart"/>
+      <w:r>
+        <w:rPr>
+          <w:rFonts w:ascii="Courier New" w:hAnsi="Courier New" w:cs="Courier New"/>
+          <w:color w:val="000000"/>
+          <w:kern w:val="0"/>
+          <w:sz w:val="20"/>
+          <w:szCs w:val="20"/>
+        </w:rPr>
+        <w:t>i</w:t>
+      </w:r>
+      <w:proofErr w:type="spellEnd"/>
+      <w:r>
+        <w:rPr>
+          <w:rFonts w:ascii="Courier New" w:hAnsi="Courier New" w:cs="Courier New"/>
+          <w:color w:val="000000"/>
+          <w:kern w:val="0"/>
+          <w:sz w:val="20"/>
+          <w:szCs w:val="20"/>
+        </w:rPr>
+        <w:t>);</w:t>
       </w:r>
     </w:p>
     <w:p>
@@ -4537,7 +5706,29 @@
           <w:sz w:val="20"/>
           <w:szCs w:val="20"/>
         </w:rPr>
-        <w:t xml:space="preserve">        B=c3(i);</w:t>
+        <w:t xml:space="preserve">        B=c3(</w:t>
+      </w:r>
+      <w:proofErr w:type="spellStart"/>
+      <w:r>
+        <w:rPr>
+          <w:rFonts w:ascii="Courier New" w:hAnsi="Courier New" w:cs="Courier New"/>
+          <w:color w:val="000000"/>
+          <w:kern w:val="0"/>
+          <w:sz w:val="20"/>
+          <w:szCs w:val="20"/>
+        </w:rPr>
+        <w:t>i</w:t>
+      </w:r>
+      <w:proofErr w:type="spellEnd"/>
+      <w:r>
+        <w:rPr>
+          <w:rFonts w:ascii="Courier New" w:hAnsi="Courier New" w:cs="Courier New"/>
+          <w:color w:val="000000"/>
+          <w:kern w:val="0"/>
+          <w:sz w:val="20"/>
+          <w:szCs w:val="20"/>
+        </w:rPr>
+        <w:t>);</w:t>
       </w:r>
     </w:p>
     <w:p>
@@ -4560,7 +5751,29 @@
           <w:sz w:val="20"/>
           <w:szCs w:val="20"/>
         </w:rPr>
-        <w:t xml:space="preserve">        k=i; </w:t>
+        <w:t xml:space="preserve">        k=</w:t>
+      </w:r>
+      <w:proofErr w:type="spellStart"/>
+      <w:r>
+        <w:rPr>
+          <w:rFonts w:ascii="Courier New" w:hAnsi="Courier New" w:cs="Courier New"/>
+          <w:color w:val="000000"/>
+          <w:kern w:val="0"/>
+          <w:sz w:val="20"/>
+          <w:szCs w:val="20"/>
+        </w:rPr>
+        <w:t>i</w:t>
+      </w:r>
+      <w:proofErr w:type="spellEnd"/>
+      <w:r>
+        <w:rPr>
+          <w:rFonts w:ascii="Courier New" w:hAnsi="Courier New" w:cs="Courier New"/>
+          <w:color w:val="000000"/>
+          <w:kern w:val="0"/>
+          <w:sz w:val="20"/>
+          <w:szCs w:val="20"/>
+        </w:rPr>
+        <w:t xml:space="preserve">; </w:t>
       </w:r>
     </w:p>
     <w:p>
@@ -4674,15 +5887,49 @@
           <w:sz w:val="24"/>
         </w:rPr>
       </w:pPr>
-      <w:r>
-        <w:rPr>
-          <w:rFonts w:ascii="Courier New" w:hAnsi="Courier New" w:cs="Courier New"/>
-          <w:color w:val="000000"/>
-          <w:kern w:val="0"/>
-          <w:sz w:val="20"/>
-          <w:szCs w:val="20"/>
-        </w:rPr>
-        <w:t>img=uint8(img);</w:t>
+      <w:proofErr w:type="spellStart"/>
+      <w:r>
+        <w:rPr>
+          <w:rFonts w:ascii="Courier New" w:hAnsi="Courier New" w:cs="Courier New"/>
+          <w:color w:val="000000"/>
+          <w:kern w:val="0"/>
+          <w:sz w:val="20"/>
+          <w:szCs w:val="20"/>
+        </w:rPr>
+        <w:t>img</w:t>
+      </w:r>
+      <w:proofErr w:type="spellEnd"/>
+      <w:r>
+        <w:rPr>
+          <w:rFonts w:ascii="Courier New" w:hAnsi="Courier New" w:cs="Courier New"/>
+          <w:color w:val="000000"/>
+          <w:kern w:val="0"/>
+          <w:sz w:val="20"/>
+          <w:szCs w:val="20"/>
+        </w:rPr>
+        <w:t>=uint8(</w:t>
+      </w:r>
+      <w:proofErr w:type="spellStart"/>
+      <w:r>
+        <w:rPr>
+          <w:rFonts w:ascii="Courier New" w:hAnsi="Courier New" w:cs="Courier New"/>
+          <w:color w:val="000000"/>
+          <w:kern w:val="0"/>
+          <w:sz w:val="20"/>
+          <w:szCs w:val="20"/>
+        </w:rPr>
+        <w:t>img</w:t>
+      </w:r>
+      <w:proofErr w:type="spellEnd"/>
+      <w:r>
+        <w:rPr>
+          <w:rFonts w:ascii="Courier New" w:hAnsi="Courier New" w:cs="Courier New"/>
+          <w:color w:val="000000"/>
+          <w:kern w:val="0"/>
+          <w:sz w:val="20"/>
+          <w:szCs w:val="20"/>
+        </w:rPr>
+        <w:t>);</w:t>
       </w:r>
     </w:p>
     <w:p>
@@ -4697,15 +5944,71 @@
           <w:sz w:val="24"/>
         </w:rPr>
       </w:pPr>
-      <w:r>
-        <w:rPr>
-          <w:rFonts w:ascii="Courier New" w:hAnsi="Courier New" w:cs="Courier New"/>
-          <w:color w:val="000000"/>
-          <w:kern w:val="0"/>
-          <w:sz w:val="20"/>
-          <w:szCs w:val="20"/>
-        </w:rPr>
-        <w:t>img(find(img&lt;R))=0;</w:t>
+      <w:proofErr w:type="spellStart"/>
+      <w:r>
+        <w:rPr>
+          <w:rFonts w:ascii="Courier New" w:hAnsi="Courier New" w:cs="Courier New"/>
+          <w:color w:val="000000"/>
+          <w:kern w:val="0"/>
+          <w:sz w:val="20"/>
+          <w:szCs w:val="20"/>
+        </w:rPr>
+        <w:t>img</w:t>
+      </w:r>
+      <w:proofErr w:type="spellEnd"/>
+      <w:r>
+        <w:rPr>
+          <w:rFonts w:ascii="Courier New" w:hAnsi="Courier New" w:cs="Courier New"/>
+          <w:color w:val="000000"/>
+          <w:kern w:val="0"/>
+          <w:sz w:val="20"/>
+          <w:szCs w:val="20"/>
+        </w:rPr>
+        <w:t>(find(</w:t>
+      </w:r>
+      <w:proofErr w:type="spellStart"/>
+      <w:r>
+        <w:rPr>
+          <w:rFonts w:ascii="Courier New" w:hAnsi="Courier New" w:cs="Courier New"/>
+          <w:color w:val="000000"/>
+          <w:kern w:val="0"/>
+          <w:sz w:val="20"/>
+          <w:szCs w:val="20"/>
+        </w:rPr>
+        <w:t>img</w:t>
+      </w:r>
+      <w:proofErr w:type="spellEnd"/>
+      <w:r>
+        <w:rPr>
+          <w:rFonts w:ascii="Courier New" w:hAnsi="Courier New" w:cs="Courier New"/>
+          <w:color w:val="000000"/>
+          <w:kern w:val="0"/>
+          <w:sz w:val="20"/>
+          <w:szCs w:val="20"/>
+        </w:rPr>
+        <w:t>&lt;R</w:t>
+      </w:r>
+      <w:proofErr w:type="gramStart"/>
+      <w:r>
+        <w:rPr>
+          <w:rFonts w:ascii="Courier New" w:hAnsi="Courier New" w:cs="Courier New"/>
+          <w:color w:val="000000"/>
+          <w:kern w:val="0"/>
+          <w:sz w:val="20"/>
+          <w:szCs w:val="20"/>
+        </w:rPr>
+        <w:t>))=</w:t>
+      </w:r>
+      <w:proofErr w:type="gramEnd"/>
+      <w:r>
+        <w:rPr>
+          <w:rFonts w:ascii="Courier New" w:hAnsi="Courier New" w:cs="Courier New"/>
+          <w:color w:val="000000"/>
+          <w:kern w:val="0"/>
+          <w:sz w:val="20"/>
+          <w:szCs w:val="20"/>
+        </w:rPr>
+        <w:t>0;</w:t>
       </w:r>
     </w:p>
     <w:p>
@@ -4720,15 +6023,93 @@
           <w:sz w:val="24"/>
         </w:rPr>
       </w:pPr>
-      <w:r>
-        <w:rPr>
-          <w:rFonts w:ascii="Courier New" w:hAnsi="Courier New" w:cs="Courier New"/>
-          <w:color w:val="000000"/>
-          <w:kern w:val="0"/>
-          <w:sz w:val="20"/>
-          <w:szCs w:val="20"/>
-        </w:rPr>
-        <w:t>img(find(img&gt;R&amp;img&lt;G))=128;</w:t>
+      <w:proofErr w:type="spellStart"/>
+      <w:r>
+        <w:rPr>
+          <w:rFonts w:ascii="Courier New" w:hAnsi="Courier New" w:cs="Courier New"/>
+          <w:color w:val="000000"/>
+          <w:kern w:val="0"/>
+          <w:sz w:val="20"/>
+          <w:szCs w:val="20"/>
+        </w:rPr>
+        <w:t>img</w:t>
+      </w:r>
+      <w:proofErr w:type="spellEnd"/>
+      <w:r>
+        <w:rPr>
+          <w:rFonts w:ascii="Courier New" w:hAnsi="Courier New" w:cs="Courier New"/>
+          <w:color w:val="000000"/>
+          <w:kern w:val="0"/>
+          <w:sz w:val="20"/>
+          <w:szCs w:val="20"/>
+        </w:rPr>
+        <w:t>(find(</w:t>
+      </w:r>
+      <w:proofErr w:type="spellStart"/>
+      <w:r>
+        <w:rPr>
+          <w:rFonts w:ascii="Courier New" w:hAnsi="Courier New" w:cs="Courier New"/>
+          <w:color w:val="000000"/>
+          <w:kern w:val="0"/>
+          <w:sz w:val="20"/>
+          <w:szCs w:val="20"/>
+        </w:rPr>
+        <w:t>img</w:t>
+      </w:r>
+      <w:proofErr w:type="spellEnd"/>
+      <w:r>
+        <w:rPr>
+          <w:rFonts w:ascii="Courier New" w:hAnsi="Courier New" w:cs="Courier New"/>
+          <w:color w:val="000000"/>
+          <w:kern w:val="0"/>
+          <w:sz w:val="20"/>
+          <w:szCs w:val="20"/>
+        </w:rPr>
+        <w:t>&gt;</w:t>
+      </w:r>
+      <w:proofErr w:type="spellStart"/>
+      <w:r>
+        <w:rPr>
+          <w:rFonts w:ascii="Courier New" w:hAnsi="Courier New" w:cs="Courier New"/>
+          <w:color w:val="000000"/>
+          <w:kern w:val="0"/>
+          <w:sz w:val="20"/>
+          <w:szCs w:val="20"/>
+        </w:rPr>
+        <w:t>R&amp;img</w:t>
+      </w:r>
+      <w:proofErr w:type="spellEnd"/>
+      <w:r>
+        <w:rPr>
+          <w:rFonts w:ascii="Courier New" w:hAnsi="Courier New" w:cs="Courier New"/>
+          <w:color w:val="000000"/>
+          <w:kern w:val="0"/>
+          <w:sz w:val="20"/>
+          <w:szCs w:val="20"/>
+        </w:rPr>
+        <w:t>&lt;G</w:t>
+      </w:r>
+      <w:proofErr w:type="gramStart"/>
+      <w:r>
+        <w:rPr>
+          <w:rFonts w:ascii="Courier New" w:hAnsi="Courier New" w:cs="Courier New"/>
+          <w:color w:val="000000"/>
+          <w:kern w:val="0"/>
+          <w:sz w:val="20"/>
+          <w:szCs w:val="20"/>
+        </w:rPr>
+        <w:t>))=</w:t>
+      </w:r>
+      <w:proofErr w:type="gramEnd"/>
+      <w:r>
+        <w:rPr>
+          <w:rFonts w:ascii="Courier New" w:hAnsi="Courier New" w:cs="Courier New"/>
+          <w:color w:val="000000"/>
+          <w:kern w:val="0"/>
+          <w:sz w:val="20"/>
+          <w:szCs w:val="20"/>
+        </w:rPr>
+        <w:t>128;</w:t>
       </w:r>
     </w:p>
     <w:p>
@@ -4743,15 +6124,71 @@
           <w:sz w:val="24"/>
         </w:rPr>
       </w:pPr>
-      <w:r>
-        <w:rPr>
-          <w:rFonts w:ascii="Courier New" w:hAnsi="Courier New" w:cs="Courier New"/>
-          <w:color w:val="000000"/>
-          <w:kern w:val="0"/>
-          <w:sz w:val="20"/>
-          <w:szCs w:val="20"/>
-        </w:rPr>
-        <w:t>img(find(img&gt;G))=255;</w:t>
+      <w:proofErr w:type="spellStart"/>
+      <w:r>
+        <w:rPr>
+          <w:rFonts w:ascii="Courier New" w:hAnsi="Courier New" w:cs="Courier New"/>
+          <w:color w:val="000000"/>
+          <w:kern w:val="0"/>
+          <w:sz w:val="20"/>
+          <w:szCs w:val="20"/>
+        </w:rPr>
+        <w:t>img</w:t>
+      </w:r>
+      <w:proofErr w:type="spellEnd"/>
+      <w:r>
+        <w:rPr>
+          <w:rFonts w:ascii="Courier New" w:hAnsi="Courier New" w:cs="Courier New"/>
+          <w:color w:val="000000"/>
+          <w:kern w:val="0"/>
+          <w:sz w:val="20"/>
+          <w:szCs w:val="20"/>
+        </w:rPr>
+        <w:t>(find(</w:t>
+      </w:r>
+      <w:proofErr w:type="spellStart"/>
+      <w:r>
+        <w:rPr>
+          <w:rFonts w:ascii="Courier New" w:hAnsi="Courier New" w:cs="Courier New"/>
+          <w:color w:val="000000"/>
+          <w:kern w:val="0"/>
+          <w:sz w:val="20"/>
+          <w:szCs w:val="20"/>
+        </w:rPr>
+        <w:t>img</w:t>
+      </w:r>
+      <w:proofErr w:type="spellEnd"/>
+      <w:r>
+        <w:rPr>
+          <w:rFonts w:ascii="Courier New" w:hAnsi="Courier New" w:cs="Courier New"/>
+          <w:color w:val="000000"/>
+          <w:kern w:val="0"/>
+          <w:sz w:val="20"/>
+          <w:szCs w:val="20"/>
+        </w:rPr>
+        <w:t>&gt;G</w:t>
+      </w:r>
+      <w:proofErr w:type="gramStart"/>
+      <w:r>
+        <w:rPr>
+          <w:rFonts w:ascii="Courier New" w:hAnsi="Courier New" w:cs="Courier New"/>
+          <w:color w:val="000000"/>
+          <w:kern w:val="0"/>
+          <w:sz w:val="20"/>
+          <w:szCs w:val="20"/>
+        </w:rPr>
+        <w:t>))=</w:t>
+      </w:r>
+      <w:proofErr w:type="gramEnd"/>
+      <w:r>
+        <w:rPr>
+          <w:rFonts w:ascii="Courier New" w:hAnsi="Courier New" w:cs="Courier New"/>
+          <w:color w:val="000000"/>
+          <w:kern w:val="0"/>
+          <w:sz w:val="20"/>
+          <w:szCs w:val="20"/>
+        </w:rPr>
+        <w:t>255;</w:t>
       </w:r>
     </w:p>
     <w:p>
@@ -4797,7 +6234,51 @@
           <w:sz w:val="20"/>
           <w:szCs w:val="20"/>
         </w:rPr>
-        <w:t>subplot(2,2,3),imshow(img);title(</w:t>
+        <w:t>subplot(2,2,3),</w:t>
+      </w:r>
+      <w:proofErr w:type="spellStart"/>
+      <w:r>
+        <w:rPr>
+          <w:rFonts w:ascii="Courier New" w:hAnsi="Courier New" w:cs="Courier New"/>
+          <w:color w:val="000000"/>
+          <w:kern w:val="0"/>
+          <w:sz w:val="20"/>
+          <w:szCs w:val="20"/>
+        </w:rPr>
+        <w:t>imshow</w:t>
+      </w:r>
+      <w:proofErr w:type="spellEnd"/>
+      <w:r>
+        <w:rPr>
+          <w:rFonts w:ascii="Courier New" w:hAnsi="Courier New" w:cs="Courier New"/>
+          <w:color w:val="000000"/>
+          <w:kern w:val="0"/>
+          <w:sz w:val="20"/>
+          <w:szCs w:val="20"/>
+        </w:rPr>
+        <w:t>(</w:t>
+      </w:r>
+      <w:proofErr w:type="spellStart"/>
+      <w:r>
+        <w:rPr>
+          <w:rFonts w:ascii="Courier New" w:hAnsi="Courier New" w:cs="Courier New"/>
+          <w:color w:val="000000"/>
+          <w:kern w:val="0"/>
+          <w:sz w:val="20"/>
+          <w:szCs w:val="20"/>
+        </w:rPr>
+        <w:t>img</w:t>
+      </w:r>
+      <w:proofErr w:type="spellEnd"/>
+      <w:r>
+        <w:rPr>
+          <w:rFonts w:ascii="Courier New" w:hAnsi="Courier New" w:cs="Courier New"/>
+          <w:color w:val="000000"/>
+          <w:kern w:val="0"/>
+          <w:sz w:val="20"/>
+          <w:szCs w:val="20"/>
+        </w:rPr>
+        <w:t>);title(</w:t>
       </w:r>
       <w:r>
         <w:rPr>
@@ -4860,7 +6341,51 @@
           <w:sz w:val="20"/>
           <w:szCs w:val="20"/>
         </w:rPr>
-        <w:t>subplot(2,2,4),imhist(img);title(</w:t>
+        <w:t>subplot(2,2,4),</w:t>
+      </w:r>
+      <w:proofErr w:type="spellStart"/>
+      <w:r>
+        <w:rPr>
+          <w:rFonts w:ascii="Courier New" w:hAnsi="Courier New" w:cs="Courier New"/>
+          <w:color w:val="000000"/>
+          <w:kern w:val="0"/>
+          <w:sz w:val="20"/>
+          <w:szCs w:val="20"/>
+        </w:rPr>
+        <w:t>imhist</w:t>
+      </w:r>
+      <w:proofErr w:type="spellEnd"/>
+      <w:r>
+        <w:rPr>
+          <w:rFonts w:ascii="Courier New" w:hAnsi="Courier New" w:cs="Courier New"/>
+          <w:color w:val="000000"/>
+          <w:kern w:val="0"/>
+          <w:sz w:val="20"/>
+          <w:szCs w:val="20"/>
+        </w:rPr>
+        <w:t>(</w:t>
+      </w:r>
+      <w:proofErr w:type="spellStart"/>
+      <w:r>
+        <w:rPr>
+          <w:rFonts w:ascii="Courier New" w:hAnsi="Courier New" w:cs="Courier New"/>
+          <w:color w:val="000000"/>
+          <w:kern w:val="0"/>
+          <w:sz w:val="20"/>
+          <w:szCs w:val="20"/>
+        </w:rPr>
+        <w:t>img</w:t>
+      </w:r>
+      <w:proofErr w:type="spellEnd"/>
+      <w:r>
+        <w:rPr>
+          <w:rFonts w:ascii="Courier New" w:hAnsi="Courier New" w:cs="Courier New"/>
+          <w:color w:val="000000"/>
+          <w:kern w:val="0"/>
+          <w:sz w:val="20"/>
+          <w:szCs w:val="20"/>
+        </w:rPr>
+        <w:t>);title(</w:t>
       </w:r>
       <w:r>
         <w:rPr>
@@ -5603,7 +7128,7 @@
 </file>
 
 <file path=word/endnotes.xml><?xml version="1.0" encoding="utf-8"?>
-<w:endnotes xmlns:wpc="http://schemas.microsoft.com/office/word/2010/wordprocessingCanvas" xmlns:cx="http://schemas.microsoft.com/office/drawing/2014/chartex" xmlns:cx1="http://schemas.microsoft.com/office/drawing/2015/9/8/chartex" xmlns:cx2="http://schemas.microsoft.com/office/drawing/2015/10/21/chartex" xmlns:cx3="http://schemas.microsoft.com/office/drawing/2016/5/9/chartex" xmlns:cx4="http://schemas.microsoft.com/office/drawing/2016/5/10/chartex" xmlns:cx5="http://schemas.microsoft.com/office/drawing/2016/5/11/chartex" xmlns:cx6="http://schemas.microsoft.com/office/drawing/2016/5/12/chartex" xmlns:cx7="http://schemas.microsoft.com/office/drawing/2016/5/13/chartex" xmlns:cx8="http://schemas.microsoft.com/office/drawing/2016/5/14/chartex" xmlns:mc="http://schemas.openxmlformats.org/markup-compatibility/2006" xmlns:aink="http://schemas.microsoft.com/office/drawing/2016/ink" xmlns:am3d="http://schemas.microsoft.com/office/drawing/2017/model3d" xmlns:o="urn:schemas-microsoft-com:office:office" xmlns:r="http://schemas.openxmlformats.org/officeDocument/2006/relationships" xmlns:m="http://schemas.openxmlformats.org/officeDocument/2006/math" xmlns:v="urn:schemas-microsoft-com:vml" xmlns:wp14="http://schemas.microsoft.com/office/word/2010/wordprocessingDrawing" xmlns:wp="http://schemas.openxmlformats.org/drawingml/2006/wordprocessingDrawing" xmlns:w10="urn:schemas-microsoft-com:office:word" xmlns:w="http://schemas.openxmlformats.org/wordprocessingml/2006/main" xmlns:w14="http://schemas.microsoft.com/office/word/2010/wordml" xmlns:w15="http://schemas.microsoft.com/office/word/2012/wordml" xmlns:w16cid="http://schemas.microsoft.com/office/word/2016/wordml/cid" xmlns:w16se="http://schemas.microsoft.com/office/word/2015/wordml/symex" xmlns:wpg="http://schemas.microsoft.com/office/word/2010/wordprocessingGroup" xmlns:wpi="http://schemas.microsoft.com/office/word/2010/wordprocessingInk" xmlns:wne="http://schemas.microsoft.com/office/word/2006/wordml" xmlns:wps="http://schemas.microsoft.com/office/word/2010/wordprocessingShape" mc:Ignorable="w14 w15 w16se w16cid wp14">
+<w:endnotes xmlns:wpc="http://schemas.microsoft.com/office/word/2010/wordprocessingCanvas" xmlns:cx="http://schemas.microsoft.com/office/drawing/2014/chartex" xmlns:cx1="http://schemas.microsoft.com/office/drawing/2015/9/8/chartex" xmlns:cx2="http://schemas.microsoft.com/office/drawing/2015/10/21/chartex" xmlns:cx3="http://schemas.microsoft.com/office/drawing/2016/5/9/chartex" xmlns:cx4="http://schemas.microsoft.com/office/drawing/2016/5/10/chartex" xmlns:cx5="http://schemas.microsoft.com/office/drawing/2016/5/11/chartex" xmlns:cx6="http://schemas.microsoft.com/office/drawing/2016/5/12/chartex" xmlns:cx7="http://schemas.microsoft.com/office/drawing/2016/5/13/chartex" xmlns:cx8="http://schemas.microsoft.com/office/drawing/2016/5/14/chartex" xmlns:mc="http://schemas.openxmlformats.org/markup-compatibility/2006" xmlns:aink="http://schemas.microsoft.com/office/drawing/2016/ink" xmlns:am3d="http://schemas.microsoft.com/office/drawing/2017/model3d" xmlns:o="urn:schemas-microsoft-com:office:office" xmlns:r="http://schemas.openxmlformats.org/officeDocument/2006/relationships" xmlns:m="http://schemas.openxmlformats.org/officeDocument/2006/math" xmlns:v="urn:schemas-microsoft-com:vml" xmlns:wp14="http://schemas.microsoft.com/office/word/2010/wordprocessingDrawing" xmlns:wp="http://schemas.openxmlformats.org/drawingml/2006/wordprocessingDrawing" xmlns:w10="urn:schemas-microsoft-com:office:word" xmlns:w="http://schemas.openxmlformats.org/wordprocessingml/2006/main" xmlns:w14="http://schemas.microsoft.com/office/word/2010/wordml" xmlns:w15="http://schemas.microsoft.com/office/word/2012/wordml" xmlns:w16cex="http://schemas.microsoft.com/office/word/2018/wordml/cex" xmlns:w16cid="http://schemas.microsoft.com/office/word/2016/wordml/cid" xmlns:w16="http://schemas.microsoft.com/office/word/2018/wordml" xmlns:w16sdtdh="http://schemas.microsoft.com/office/word/2020/wordml/sdtdatahash" xmlns:w16se="http://schemas.microsoft.com/office/word/2015/wordml/symex" xmlns:wpg="http://schemas.microsoft.com/office/word/2010/wordprocessingGroup" xmlns:wpi="http://schemas.microsoft.com/office/word/2010/wordprocessingInk" xmlns:wne="http://schemas.microsoft.com/office/word/2006/wordml" xmlns:wps="http://schemas.microsoft.com/office/word/2010/wordprocessingShape" mc:Ignorable="w14 w15 w16se w16cid w16 w16cex w16sdtdh wp14">
   <w:endnote w:type="separator" w:id="-1">
     <w:p>
       <w:r>
@@ -5622,7 +7147,7 @@
 </file>
 
 <file path=word/footnotes.xml><?xml version="1.0" encoding="utf-8"?>
-<w:footnotes xmlns:wpc="http://schemas.microsoft.com/office/word/2010/wordprocessingCanvas" xmlns:cx="http://schemas.microsoft.com/office/drawing/2014/chartex" xmlns:cx1="http://schemas.microsoft.com/office/drawing/2015/9/8/chartex" xmlns:cx2="http://schemas.microsoft.com/office/drawing/2015/10/21/chartex" xmlns:cx3="http://schemas.microsoft.com/office/drawing/2016/5/9/chartex" xmlns:cx4="http://schemas.microsoft.com/office/drawing/2016/5/10/chartex" xmlns:cx5="http://schemas.microsoft.com/office/drawing/2016/5/11/chartex" xmlns:cx6="http://schemas.microsoft.com/office/drawing/2016/5/12/chartex" xmlns:cx7="http://schemas.microsoft.com/office/drawing/2016/5/13/chartex" xmlns:cx8="http://schemas.microsoft.com/office/drawing/2016/5/14/chartex" xmlns:mc="http://schemas.openxmlformats.org/markup-compatibility/2006" xmlns:aink="http://schemas.microsoft.com/office/drawing/2016/ink" xmlns:am3d="http://schemas.microsoft.com/office/drawing/2017/model3d" xmlns:o="urn:schemas-microsoft-com:office:office" xmlns:r="http://schemas.openxmlformats.org/officeDocument/2006/relationships" xmlns:m="http://schemas.openxmlformats.org/officeDocument/2006/math" xmlns:v="urn:schemas-microsoft-com:vml" xmlns:wp14="http://schemas.microsoft.com/office/word/2010/wordprocessingDrawing" xmlns:wp="http://schemas.openxmlformats.org/drawingml/2006/wordprocessingDrawing" xmlns:w10="urn:schemas-microsoft-com:office:word" xmlns:w="http://schemas.openxmlformats.org/wordprocessingml/2006/main" xmlns:w14="http://schemas.microsoft.com/office/word/2010/wordml" xmlns:w15="http://schemas.microsoft.com/office/word/2012/wordml" xmlns:w16cid="http://schemas.microsoft.com/office/word/2016/wordml/cid" xmlns:w16se="http://schemas.microsoft.com/office/word/2015/wordml/symex" xmlns:wpg="http://schemas.microsoft.com/office/word/2010/wordprocessingGroup" xmlns:wpi="http://schemas.microsoft.com/office/word/2010/wordprocessingInk" xmlns:wne="http://schemas.microsoft.com/office/word/2006/wordml" xmlns:wps="http://schemas.microsoft.com/office/word/2010/wordprocessingShape" mc:Ignorable="w14 w15 w16se w16cid wp14">
+<w:footnotes xmlns:wpc="http://schemas.microsoft.com/office/word/2010/wordprocessingCanvas" xmlns:cx="http://schemas.microsoft.com/office/drawing/2014/chartex" xmlns:cx1="http://schemas.microsoft.com/office/drawing/2015/9/8/chartex" xmlns:cx2="http://schemas.microsoft.com/office/drawing/2015/10/21/chartex" xmlns:cx3="http://schemas.microsoft.com/office/drawing/2016/5/9/chartex" xmlns:cx4="http://schemas.microsoft.com/office/drawing/2016/5/10/chartex" xmlns:cx5="http://schemas.microsoft.com/office/drawing/2016/5/11/chartex" xmlns:cx6="http://schemas.microsoft.com/office/drawing/2016/5/12/chartex" xmlns:cx7="http://schemas.microsoft.com/office/drawing/2016/5/13/chartex" xmlns:cx8="http://schemas.microsoft.com/office/drawing/2016/5/14/chartex" xmlns:mc="http://schemas.openxmlformats.org/markup-compatibility/2006" xmlns:aink="http://schemas.microsoft.com/office/drawing/2016/ink" xmlns:am3d="http://schemas.microsoft.com/office/drawing/2017/model3d" xmlns:o="urn:schemas-microsoft-com:office:office" xmlns:r="http://schemas.openxmlformats.org/officeDocument/2006/relationships" xmlns:m="http://schemas.openxmlformats.org/officeDocument/2006/math" xmlns:v="urn:schemas-microsoft-com:vml" xmlns:wp14="http://schemas.microsoft.com/office/word/2010/wordprocessingDrawing" xmlns:wp="http://schemas.openxmlformats.org/drawingml/2006/wordprocessingDrawing" xmlns:w10="urn:schemas-microsoft-com:office:word" xmlns:w="http://schemas.openxmlformats.org/wordprocessingml/2006/main" xmlns:w14="http://schemas.microsoft.com/office/word/2010/wordml" xmlns:w15="http://schemas.microsoft.com/office/word/2012/wordml" xmlns:w16cex="http://schemas.microsoft.com/office/word/2018/wordml/cex" xmlns:w16cid="http://schemas.microsoft.com/office/word/2016/wordml/cid" xmlns:w16="http://schemas.microsoft.com/office/word/2018/wordml" xmlns:w16sdtdh="http://schemas.microsoft.com/office/word/2020/wordml/sdtdatahash" xmlns:w16se="http://schemas.microsoft.com/office/word/2015/wordml/symex" xmlns:wpg="http://schemas.microsoft.com/office/word/2010/wordprocessingGroup" xmlns:wpi="http://schemas.microsoft.com/office/word/2010/wordprocessingInk" xmlns:wne="http://schemas.microsoft.com/office/word/2006/wordml" xmlns:wps="http://schemas.microsoft.com/office/word/2010/wordprocessingShape" mc:Ignorable="w14 w15 w16se w16cid w16 w16cex w16sdtdh wp14">
   <w:footnote w:type="separator" w:id="-1">
     <w:p>
       <w:r>
@@ -5641,7 +7166,7 @@
 </file>
 
 <file path=word/numbering.xml><?xml version="1.0" encoding="utf-8"?>
-<w:numbering xmlns:wpc="http://schemas.microsoft.com/office/word/2010/wordprocessingCanvas" xmlns:cx="http://schemas.microsoft.com/office/drawing/2014/chartex" xmlns:cx1="http://schemas.microsoft.com/office/drawing/2015/9/8/chartex" xmlns:cx2="http://schemas.microsoft.com/office/drawing/2015/10/21/chartex" xmlns:cx3="http://schemas.microsoft.com/office/drawing/2016/5/9/chartex" xmlns:cx4="http://schemas.microsoft.com/office/drawing/2016/5/10/chartex" xmlns:cx5="http://schemas.microsoft.com/office/drawing/2016/5/11/chartex" xmlns:cx6="http://schemas.microsoft.com/office/drawing/2016/5/12/chartex" xmlns:cx7="http://schemas.microsoft.com/office/drawing/2016/5/13/chartex" xmlns:cx8="http://schemas.microsoft.com/office/drawing/2016/5/14/chartex" xmlns:mc="http://schemas.openxmlformats.org/markup-compatibility/2006" xmlns:aink="http://schemas.microsoft.com/office/drawing/2016/ink" xmlns:am3d="http://schemas.microsoft.com/office/drawing/2017/model3d" xmlns:o="urn:schemas-microsoft-com:office:office" xmlns:r="http://schemas.openxmlformats.org/officeDocument/2006/relationships" xmlns:m="http://schemas.openxmlformats.org/officeDocument/2006/math" xmlns:v="urn:schemas-microsoft-com:vml" xmlns:wp14="http://schemas.microsoft.com/office/word/2010/wordprocessingDrawing" xmlns:wp="http://schemas.openxmlformats.org/drawingml/2006/wordprocessingDrawing" xmlns:w10="urn:schemas-microsoft-com:office:word" xmlns:w="http://schemas.openxmlformats.org/wordprocessingml/2006/main" xmlns:w14="http://schemas.microsoft.com/office/word/2010/wordml" xmlns:w15="http://schemas.microsoft.com/office/word/2012/wordml" xmlns:w16cid="http://schemas.microsoft.com/office/word/2016/wordml/cid" xmlns:w16se="http://schemas.microsoft.com/office/word/2015/wordml/symex" xmlns:wpg="http://schemas.microsoft.com/office/word/2010/wordprocessingGroup" xmlns:wpi="http://schemas.microsoft.com/office/word/2010/wordprocessingInk" xmlns:wne="http://schemas.microsoft.com/office/word/2006/wordml" xmlns:wps="http://schemas.microsoft.com/office/word/2010/wordprocessingShape" mc:Ignorable="w14 w15 w16se w16cid wp14">
+<w:numbering xmlns:wpc="http://schemas.microsoft.com/office/word/2010/wordprocessingCanvas" xmlns:cx="http://schemas.microsoft.com/office/drawing/2014/chartex" xmlns:cx1="http://schemas.microsoft.com/office/drawing/2015/9/8/chartex" xmlns:cx2="http://schemas.microsoft.com/office/drawing/2015/10/21/chartex" xmlns:cx3="http://schemas.microsoft.com/office/drawing/2016/5/9/chartex" xmlns:cx4="http://schemas.microsoft.com/office/drawing/2016/5/10/chartex" xmlns:cx5="http://schemas.microsoft.com/office/drawing/2016/5/11/chartex" xmlns:cx6="http://schemas.microsoft.com/office/drawing/2016/5/12/chartex" xmlns:cx7="http://schemas.microsoft.com/office/drawing/2016/5/13/chartex" xmlns:cx8="http://schemas.microsoft.com/office/drawing/2016/5/14/chartex" xmlns:mc="http://schemas.openxmlformats.org/markup-compatibility/2006" xmlns:aink="http://schemas.microsoft.com/office/drawing/2016/ink" xmlns:am3d="http://schemas.microsoft.com/office/drawing/2017/model3d" xmlns:o="urn:schemas-microsoft-com:office:office" xmlns:r="http://schemas.openxmlformats.org/officeDocument/2006/relationships" xmlns:m="http://schemas.openxmlformats.org/officeDocument/2006/math" xmlns:v="urn:schemas-microsoft-com:vml" xmlns:wp14="http://schemas.microsoft.com/office/word/2010/wordprocessingDrawing" xmlns:wp="http://schemas.openxmlformats.org/drawingml/2006/wordprocessingDrawing" xmlns:w10="urn:schemas-microsoft-com:office:word" xmlns:w="http://schemas.openxmlformats.org/wordprocessingml/2006/main" xmlns:w14="http://schemas.microsoft.com/office/word/2010/wordml" xmlns:w15="http://schemas.microsoft.com/office/word/2012/wordml" xmlns:w16cex="http://schemas.microsoft.com/office/word/2018/wordml/cex" xmlns:w16cid="http://schemas.microsoft.com/office/word/2016/wordml/cid" xmlns:w16="http://schemas.microsoft.com/office/word/2018/wordml" xmlns:w16sdtdh="http://schemas.microsoft.com/office/word/2020/wordml/sdtdatahash" xmlns:w16se="http://schemas.microsoft.com/office/word/2015/wordml/symex" xmlns:wpg="http://schemas.microsoft.com/office/word/2010/wordprocessingGroup" xmlns:wpi="http://schemas.microsoft.com/office/word/2010/wordprocessingInk" xmlns:wne="http://schemas.microsoft.com/office/word/2006/wordml" xmlns:wps="http://schemas.microsoft.com/office/word/2010/wordprocessingShape" mc:Ignorable="w14 w15 w16se w16cid w16 w16cex w16sdtdh wp14">
   <w:abstractNum w:abstractNumId="0" w15:restartNumberingAfterBreak="0">
     <w:nsid w:val="05D207DA"/>
     <w:multiLevelType w:val="hybridMultilevel"/>
@@ -6089,7 +7614,7 @@
 </file>
 
 <file path=word/styles.xml><?xml version="1.0" encoding="utf-8"?>
-<w:styles xmlns:mc="http://schemas.openxmlformats.org/markup-compatibility/2006" xmlns:r="http://schemas.openxmlformats.org/officeDocument/2006/relationships" xmlns:w="http://schemas.openxmlformats.org/wordprocessingml/2006/main" xmlns:w14="http://schemas.microsoft.com/office/word/2010/wordml" xmlns:w15="http://schemas.microsoft.com/office/word/2012/wordml" xmlns:w16cid="http://schemas.microsoft.com/office/word/2016/wordml/cid" xmlns:w16se="http://schemas.microsoft.com/office/word/2015/wordml/symex" mc:Ignorable="w14 w15 w16se w16cid">
+<w:styles xmlns:mc="http://schemas.openxmlformats.org/markup-compatibility/2006" xmlns:r="http://schemas.openxmlformats.org/officeDocument/2006/relationships" xmlns:w="http://schemas.openxmlformats.org/wordprocessingml/2006/main" xmlns:w14="http://schemas.microsoft.com/office/word/2010/wordml" xmlns:w15="http://schemas.microsoft.com/office/word/2012/wordml" xmlns:w16cex="http://schemas.microsoft.com/office/word/2018/wordml/cex" xmlns:w16cid="http://schemas.microsoft.com/office/word/2016/wordml/cid" xmlns:w16="http://schemas.microsoft.com/office/word/2018/wordml" xmlns:w16sdtdh="http://schemas.microsoft.com/office/word/2020/wordml/sdtdatahash" xmlns:w16se="http://schemas.microsoft.com/office/word/2015/wordml/symex" mc:Ignorable="w14 w15 w16se w16cid w16 w16cex w16sdtdh">
   <w:docDefaults>
     <w:rPrDefault>
       <w:rPr>

</xml_diff>